<commit_message>
TFS 15058 – Changes to QN Evaluations for September 1st
git-tfs-id: [https://tfs.omnicloud.local/tfs/cco%20program/]$/eCoaching_V2;C43001
</commit_message>
<xml_diff>
--- a/Design/DD/ETL/CCO_eCoaching_Log_Quality_Now_ETL_DD.docx
+++ b/Design/DD/ETL/CCO_eCoaching_Log_Quality_Now_ETL_DD.docx
@@ -349,8 +349,16 @@
               <w:rPr>
                 <w:rFonts w:ascii="Times New Roman (PCL6)" w:hAnsi="Times New Roman (PCL6)"/>
               </w:rPr>
-              <w:t>7/10/2019</w:t>
-            </w:r>
+              <w:t>08/</w:t>
+            </w:r>
+            <w:ins w:id="1" w:author="Palacherla, Susmitha C (NONUS)" w:date="2019-08-07T16:52:00Z">
+              <w:r>
+                <w:rPr>
+                  <w:rFonts w:ascii="Times New Roman (PCL6)" w:hAnsi="Times New Roman (PCL6)"/>
+                </w:rPr>
+                <w:t>07/2019</w:t>
+              </w:r>
+            </w:ins>
           </w:p>
         </w:tc>
         <w:tc>
@@ -389,12 +397,22 @@
                 <w:rFonts w:ascii="Times New Roman (PCL6)" w:hAnsi="Times New Roman (PCL6)"/>
               </w:rPr>
             </w:pPr>
-            <w:r>
-              <w:rPr>
-                <w:rFonts w:ascii="Times New Roman (PCL6)" w:hAnsi="Times New Roman (PCL6)"/>
-              </w:rPr>
-              <w:t>TFS 14706 - Switch smtpout.gdit.com to ironport.maximus.com</w:t>
-            </w:r>
+            <w:ins w:id="2" w:author="Palacherla, Susmitha C (NONUS)" w:date="2019-08-07T16:53:00Z">
+              <w:r>
+                <w:rPr>
+                  <w:rFonts w:ascii="Times New Roman (PCL6)" w:hAnsi="Times New Roman (PCL6)"/>
+                </w:rPr>
+                <w:t>TFS 15058 – Changes to QN Evaluations for September 1st</w:t>
+              </w:r>
+            </w:ins>
+            <w:del w:id="3" w:author="Palacherla, Susmitha C (NONUS)" w:date="2019-08-07T16:53:00Z">
+              <w:r>
+                <w:rPr>
+                  <w:rFonts w:ascii="Times New Roman (PCL6)" w:hAnsi="Times New Roman (PCL6)"/>
+                </w:rPr>
+                <w:delText>TFS 14706 - Switch smtpout.gdit.com to ironport.maximus.com</w:delText>
+              </w:r>
+            </w:del>
           </w:p>
         </w:tc>
       </w:tr>
@@ -1025,20 +1043,53 @@
         </w:tblBorders>
         <w:tblLayout w:type="fixed"/>
         <w:tblLook w:val="0000" w:firstRow="0" w:lastRow="0" w:firstColumn="0" w:lastColumn="0" w:noHBand="0" w:noVBand="0"/>
+        <w:tblPrChange w:id="4" w:author="Palacherla, Susmitha C (NONUS)" w:date="2019-08-07T16:53:00Z">
+          <w:tblPr>
+            <w:tblW w:w="9468" w:type="dxa"/>
+            <w:tblBorders>
+              <w:top w:val="single" w:sz="4" w:space="0" w:color="auto"/>
+              <w:left w:val="single" w:sz="4" w:space="0" w:color="auto"/>
+              <w:bottom w:val="single" w:sz="4" w:space="0" w:color="auto"/>
+              <w:right w:val="single" w:sz="4" w:space="0" w:color="auto"/>
+              <w:insideH w:val="single" w:sz="4" w:space="0" w:color="auto"/>
+              <w:insideV w:val="single" w:sz="4" w:space="0" w:color="auto"/>
+            </w:tblBorders>
+            <w:tblLayout w:type="fixed"/>
+            <w:tblLook w:val="0000" w:firstRow="0" w:lastRow="0" w:firstColumn="0" w:lastColumn="0" w:noHBand="0" w:noVBand="0"/>
+          </w:tblPr>
+        </w:tblPrChange>
       </w:tblPr>
       <w:tblGrid>
         <w:gridCol w:w="1440"/>
-        <w:gridCol w:w="5485"/>
-        <w:gridCol w:w="2543"/>
+        <w:gridCol w:w="5845"/>
+        <w:gridCol w:w="2183"/>
+        <w:tblGridChange w:id="5">
+          <w:tblGrid>
+            <w:gridCol w:w="1440"/>
+            <w:gridCol w:w="5485"/>
+            <w:gridCol w:w="2543"/>
+          </w:tblGrid>
+        </w:tblGridChange>
       </w:tblGrid>
       <w:tr>
         <w:trPr>
           <w:tblHeader/>
+          <w:trPrChange w:id="6" w:author="Palacherla, Susmitha C (NONUS)" w:date="2019-08-07T16:53:00Z">
+            <w:trPr>
+              <w:tblHeader/>
+            </w:trPr>
+          </w:trPrChange>
         </w:trPr>
         <w:tc>
           <w:tcPr>
             <w:tcW w:w="1440" w:type="dxa"/>
             <w:shd w:val="solid" w:color="auto" w:fill="000000"/>
+            <w:tcPrChange w:id="7" w:author="Palacherla, Susmitha C (NONUS)" w:date="2019-08-07T16:53:00Z">
+              <w:tcPr>
+                <w:tcW w:w="1440" w:type="dxa"/>
+                <w:shd w:val="solid" w:color="auto" w:fill="000000"/>
+              </w:tcPr>
+            </w:tcPrChange>
           </w:tcPr>
           <w:p>
             <w:pPr>
@@ -1064,8 +1115,14 @@
         </w:tc>
         <w:tc>
           <w:tcPr>
-            <w:tcW w:w="5485" w:type="dxa"/>
+            <w:tcW w:w="5845" w:type="dxa"/>
             <w:shd w:val="solid" w:color="auto" w:fill="000000"/>
+            <w:tcPrChange w:id="8" w:author="Palacherla, Susmitha C (NONUS)" w:date="2019-08-07T16:53:00Z">
+              <w:tcPr>
+                <w:tcW w:w="5485" w:type="dxa"/>
+                <w:shd w:val="solid" w:color="auto" w:fill="000000"/>
+              </w:tcPr>
+            </w:tcPrChange>
           </w:tcPr>
           <w:p>
             <w:pPr>
@@ -1091,8 +1148,14 @@
         </w:tc>
         <w:tc>
           <w:tcPr>
-            <w:tcW w:w="2543" w:type="dxa"/>
+            <w:tcW w:w="2183" w:type="dxa"/>
             <w:shd w:val="solid" w:color="auto" w:fill="000000"/>
+            <w:tcPrChange w:id="9" w:author="Palacherla, Susmitha C (NONUS)" w:date="2019-08-07T16:53:00Z">
+              <w:tcPr>
+                <w:tcW w:w="2543" w:type="dxa"/>
+                <w:shd w:val="solid" w:color="auto" w:fill="000000"/>
+              </w:tcPr>
+            </w:tcPrChange>
           </w:tcPr>
           <w:p>
             <w:pPr>
@@ -1121,31 +1184,68 @@
         <w:tc>
           <w:tcPr>
             <w:tcW w:w="1440" w:type="dxa"/>
+            <w:tcPrChange w:id="10" w:author="Palacherla, Susmitha C (NONUS)" w:date="2019-08-07T16:53:00Z">
+              <w:tcPr>
+                <w:tcW w:w="1440" w:type="dxa"/>
+              </w:tcPr>
+            </w:tcPrChange>
           </w:tcPr>
           <w:p>
             <w:pPr>
               <w:pStyle w:val="hdr1"/>
               <w:ind w:left="0"/>
               <w:jc w:val="left"/>
-            </w:pPr>
-            <w:r>
+              <w:rPr>
+                <w:sz w:val="22"/>
+                <w:szCs w:val="22"/>
+                <w:rPrChange w:id="11" w:author="Palacherla, Susmitha C (NONUS)" w:date="2019-08-07T16:54:00Z">
+                  <w:rPr/>
+                </w:rPrChange>
+              </w:rPr>
+            </w:pPr>
+            <w:r>
+              <w:rPr>
+                <w:sz w:val="22"/>
+                <w:szCs w:val="22"/>
+                <w:rPrChange w:id="12" w:author="Palacherla, Susmitha C (NONUS)" w:date="2019-08-07T16:54:00Z">
+                  <w:rPr/>
+                </w:rPrChange>
+              </w:rPr>
               <w:t>03/26/2019</w:t>
             </w:r>
           </w:p>
         </w:tc>
         <w:tc>
           <w:tcPr>
-            <w:tcW w:w="5485" w:type="dxa"/>
+            <w:tcW w:w="5845" w:type="dxa"/>
+            <w:tcPrChange w:id="13" w:author="Palacherla, Susmitha C (NONUS)" w:date="2019-08-07T16:53:00Z">
+              <w:tcPr>
+                <w:tcW w:w="5485" w:type="dxa"/>
+              </w:tcPr>
+            </w:tcPrChange>
           </w:tcPr>
           <w:p>
             <w:pPr>
               <w:pStyle w:val="hdr1"/>
               <w:ind w:left="0"/>
               <w:jc w:val="left"/>
-            </w:pPr>
-            <w:r>
-              <w:rPr>
-                <w:rFonts w:ascii="Times New Roman (PCL6)" w:hAnsi="Times New Roman (PCL6)"/>
+              <w:rPr>
+                <w:sz w:val="22"/>
+                <w:szCs w:val="22"/>
+                <w:rPrChange w:id="14" w:author="Palacherla, Susmitha C (NONUS)" w:date="2019-08-07T16:54:00Z">
+                  <w:rPr/>
+                </w:rPrChange>
+              </w:rPr>
+            </w:pPr>
+            <w:r>
+              <w:rPr>
+                <w:sz w:val="22"/>
+                <w:szCs w:val="22"/>
+                <w:rPrChange w:id="15" w:author="Palacherla, Susmitha C (NONUS)" w:date="2019-08-07T16:54:00Z">
+                  <w:rPr>
+                    <w:rFonts w:ascii="Times New Roman (PCL6)" w:hAnsi="Times New Roman (PCL6)"/>
+                  </w:rPr>
+                </w:rPrChange>
               </w:rPr>
               <w:t>TFS 13332 – Initial revision. Quality Now Feed Load</w:t>
             </w:r>
@@ -1153,15 +1253,34 @@
         </w:tc>
         <w:tc>
           <w:tcPr>
-            <w:tcW w:w="2543" w:type="dxa"/>
+            <w:tcW w:w="2183" w:type="dxa"/>
+            <w:tcPrChange w:id="16" w:author="Palacherla, Susmitha C (NONUS)" w:date="2019-08-07T16:53:00Z">
+              <w:tcPr>
+                <w:tcW w:w="2543" w:type="dxa"/>
+              </w:tcPr>
+            </w:tcPrChange>
           </w:tcPr>
           <w:p>
             <w:pPr>
               <w:pStyle w:val="hdr1"/>
               <w:ind w:left="0"/>
               <w:jc w:val="left"/>
-            </w:pPr>
-            <w:r>
+              <w:rPr>
+                <w:sz w:val="22"/>
+                <w:szCs w:val="22"/>
+                <w:rPrChange w:id="17" w:author="Palacherla, Susmitha C (NONUS)" w:date="2019-08-07T16:54:00Z">
+                  <w:rPr/>
+                </w:rPrChange>
+              </w:rPr>
+            </w:pPr>
+            <w:r>
+              <w:rPr>
+                <w:sz w:val="22"/>
+                <w:szCs w:val="22"/>
+                <w:rPrChange w:id="18" w:author="Palacherla, Susmitha C (NONUS)" w:date="2019-08-07T16:54:00Z">
+                  <w:rPr/>
+                </w:rPrChange>
+              </w:rPr>
               <w:t>Susmitha Palacherla</w:t>
             </w:r>
           </w:p>
@@ -1171,6 +1290,11 @@
         <w:tc>
           <w:tcPr>
             <w:tcW w:w="1440" w:type="dxa"/>
+            <w:tcPrChange w:id="19" w:author="Palacherla, Susmitha C (NONUS)" w:date="2019-08-07T16:53:00Z">
+              <w:tcPr>
+                <w:tcW w:w="1440" w:type="dxa"/>
+              </w:tcPr>
+            </w:tcPrChange>
           </w:tcPr>
           <w:p>
             <w:pPr>
@@ -1178,18 +1302,36 @@
               <w:ind w:left="0"/>
               <w:jc w:val="left"/>
               <w:rPr>
-                <w:rFonts w:asciiTheme="minorHAnsi" w:hAnsiTheme="minorHAnsi"/>
-                <w:sz w:val="20"/>
-              </w:rPr>
-            </w:pPr>
-            <w:r>
+                <w:sz w:val="22"/>
+                <w:szCs w:val="22"/>
+                <w:rPrChange w:id="20" w:author="Palacherla, Susmitha C (NONUS)" w:date="2019-08-07T16:54:00Z">
+                  <w:rPr>
+                    <w:rFonts w:asciiTheme="minorHAnsi" w:hAnsiTheme="minorHAnsi"/>
+                    <w:sz w:val="20"/>
+                  </w:rPr>
+                </w:rPrChange>
+              </w:rPr>
+            </w:pPr>
+            <w:r>
+              <w:rPr>
+                <w:sz w:val="22"/>
+                <w:szCs w:val="22"/>
+                <w:rPrChange w:id="21" w:author="Palacherla, Susmitha C (NONUS)" w:date="2019-08-07T16:54:00Z">
+                  <w:rPr/>
+                </w:rPrChange>
+              </w:rPr>
               <w:t>07/10/2019</w:t>
             </w:r>
           </w:p>
         </w:tc>
         <w:tc>
           <w:tcPr>
-            <w:tcW w:w="5485" w:type="dxa"/>
+            <w:tcW w:w="5845" w:type="dxa"/>
+            <w:tcPrChange w:id="22" w:author="Palacherla, Susmitha C (NONUS)" w:date="2019-08-07T16:53:00Z">
+              <w:tcPr>
+                <w:tcW w:w="5485" w:type="dxa"/>
+              </w:tcPr>
+            </w:tcPrChange>
           </w:tcPr>
           <w:p>
             <w:pPr>
@@ -1197,18 +1339,36 @@
               <w:ind w:left="0"/>
               <w:jc w:val="left"/>
               <w:rPr>
-                <w:rFonts w:asciiTheme="minorHAnsi" w:hAnsiTheme="minorHAnsi"/>
-                <w:sz w:val="20"/>
-              </w:rPr>
-            </w:pPr>
-            <w:r>
+                <w:sz w:val="22"/>
+                <w:szCs w:val="22"/>
+                <w:rPrChange w:id="23" w:author="Palacherla, Susmitha C (NONUS)" w:date="2019-08-07T16:54:00Z">
+                  <w:rPr>
+                    <w:rFonts w:asciiTheme="minorHAnsi" w:hAnsiTheme="minorHAnsi"/>
+                    <w:sz w:val="20"/>
+                  </w:rPr>
+                </w:rPrChange>
+              </w:rPr>
+            </w:pPr>
+            <w:r>
+              <w:rPr>
+                <w:sz w:val="22"/>
+                <w:szCs w:val="22"/>
+                <w:rPrChange w:id="24" w:author="Palacherla, Susmitha C (NONUS)" w:date="2019-08-07T16:54:00Z">
+                  <w:rPr/>
+                </w:rPrChange>
+              </w:rPr>
               <w:t>TFS 14706 - Switch smtpout.gdit.com to ironport.maximus.com</w:t>
             </w:r>
           </w:p>
         </w:tc>
         <w:tc>
           <w:tcPr>
-            <w:tcW w:w="2543" w:type="dxa"/>
+            <w:tcW w:w="2183" w:type="dxa"/>
+            <w:tcPrChange w:id="25" w:author="Palacherla, Susmitha C (NONUS)" w:date="2019-08-07T16:53:00Z">
+              <w:tcPr>
+                <w:tcW w:w="2543" w:type="dxa"/>
+              </w:tcPr>
+            </w:tcPrChange>
           </w:tcPr>
           <w:p>
             <w:pPr>
@@ -1216,11 +1376,24 @@
               <w:ind w:left="0"/>
               <w:jc w:val="left"/>
               <w:rPr>
-                <w:rFonts w:asciiTheme="minorHAnsi" w:hAnsiTheme="minorHAnsi"/>
-                <w:sz w:val="20"/>
-              </w:rPr>
-            </w:pPr>
-            <w:r>
+                <w:sz w:val="22"/>
+                <w:szCs w:val="22"/>
+                <w:rPrChange w:id="26" w:author="Palacherla, Susmitha C (NONUS)" w:date="2019-08-07T16:54:00Z">
+                  <w:rPr>
+                    <w:rFonts w:asciiTheme="minorHAnsi" w:hAnsiTheme="minorHAnsi"/>
+                    <w:sz w:val="20"/>
+                  </w:rPr>
+                </w:rPrChange>
+              </w:rPr>
+            </w:pPr>
+            <w:r>
+              <w:rPr>
+                <w:sz w:val="22"/>
+                <w:szCs w:val="22"/>
+                <w:rPrChange w:id="27" w:author="Palacherla, Susmitha C (NONUS)" w:date="2019-08-07T16:54:00Z">
+                  <w:rPr/>
+                </w:rPrChange>
+              </w:rPr>
               <w:t>Susmitha Palacherla</w:t>
             </w:r>
           </w:p>
@@ -1230,6 +1403,11 @@
         <w:tc>
           <w:tcPr>
             <w:tcW w:w="1440" w:type="dxa"/>
+            <w:tcPrChange w:id="28" w:author="Palacherla, Susmitha C (NONUS)" w:date="2019-08-07T16:53:00Z">
+              <w:tcPr>
+                <w:tcW w:w="1440" w:type="dxa"/>
+              </w:tcPr>
+            </w:tcPrChange>
           </w:tcPr>
           <w:p>
             <w:pPr>
@@ -1241,11 +1419,25 @@
                 <w:szCs w:val="22"/>
               </w:rPr>
             </w:pPr>
-          </w:p>
-        </w:tc>
-        <w:tc>
-          <w:tcPr>
-            <w:tcW w:w="5485" w:type="dxa"/>
+            <w:ins w:id="29" w:author="Palacherla, Susmitha C (NONUS)" w:date="2019-08-07T16:53:00Z">
+              <w:r>
+                <w:rPr>
+                  <w:sz w:val="22"/>
+                  <w:szCs w:val="22"/>
+                </w:rPr>
+                <w:t>08/07/2019</w:t>
+              </w:r>
+            </w:ins>
+          </w:p>
+        </w:tc>
+        <w:tc>
+          <w:tcPr>
+            <w:tcW w:w="5845" w:type="dxa"/>
+            <w:tcPrChange w:id="30" w:author="Palacherla, Susmitha C (NONUS)" w:date="2019-08-07T16:53:00Z">
+              <w:tcPr>
+                <w:tcW w:w="5485" w:type="dxa"/>
+              </w:tcPr>
+            </w:tcPrChange>
           </w:tcPr>
           <w:p>
             <w:pPr>
@@ -1257,12 +1449,27 @@
                 <w:szCs w:val="22"/>
               </w:rPr>
             </w:pPr>
-          </w:p>
-        </w:tc>
-        <w:tc>
-          <w:tcPr>
-            <w:tcW w:w="2543" w:type="dxa"/>
+            <w:ins w:id="31" w:author="Palacherla, Susmitha C (NONUS)" w:date="2019-08-07T16:53:00Z">
+              <w:r>
+                <w:rPr>
+                  <w:sz w:val="22"/>
+                  <w:szCs w:val="22"/>
+                </w:rPr>
+                <w:t>TFS 15058 – Changes to QN Evaluations for September 1st</w:t>
+              </w:r>
+            </w:ins>
+          </w:p>
+        </w:tc>
+        <w:tc>
+          <w:tcPr>
+            <w:tcW w:w="2183" w:type="dxa"/>
             <w:vAlign w:val="bottom"/>
+            <w:tcPrChange w:id="32" w:author="Palacherla, Susmitha C (NONUS)" w:date="2019-08-07T16:53:00Z">
+              <w:tcPr>
+                <w:tcW w:w="2543" w:type="dxa"/>
+                <w:vAlign w:val="bottom"/>
+              </w:tcPr>
+            </w:tcPrChange>
           </w:tcPr>
           <w:p>
             <w:pPr>
@@ -1274,6 +1481,15 @@
                 <w:szCs w:val="22"/>
               </w:rPr>
             </w:pPr>
+            <w:ins w:id="33" w:author="Palacherla, Susmitha C (NONUS)" w:date="2019-08-07T16:53:00Z">
+              <w:r>
+                <w:rPr>
+                  <w:sz w:val="22"/>
+                  <w:szCs w:val="22"/>
+                </w:rPr>
+                <w:t>Susmitha Palacherla</w:t>
+              </w:r>
+            </w:ins>
           </w:p>
         </w:tc>
       </w:tr>
@@ -1281,6 +1497,11 @@
         <w:tc>
           <w:tcPr>
             <w:tcW w:w="1440" w:type="dxa"/>
+            <w:tcPrChange w:id="34" w:author="Palacherla, Susmitha C (NONUS)" w:date="2019-08-07T16:53:00Z">
+              <w:tcPr>
+                <w:tcW w:w="1440" w:type="dxa"/>
+              </w:tcPr>
+            </w:tcPrChange>
           </w:tcPr>
           <w:p>
             <w:pPr>
@@ -1296,7 +1517,12 @@
         </w:tc>
         <w:tc>
           <w:tcPr>
-            <w:tcW w:w="5485" w:type="dxa"/>
+            <w:tcW w:w="5845" w:type="dxa"/>
+            <w:tcPrChange w:id="35" w:author="Palacherla, Susmitha C (NONUS)" w:date="2019-08-07T16:53:00Z">
+              <w:tcPr>
+                <w:tcW w:w="5485" w:type="dxa"/>
+              </w:tcPr>
+            </w:tcPrChange>
           </w:tcPr>
           <w:p>
             <w:pPr>
@@ -1312,7 +1538,12 @@
         </w:tc>
         <w:tc>
           <w:tcPr>
-            <w:tcW w:w="2543" w:type="dxa"/>
+            <w:tcW w:w="2183" w:type="dxa"/>
+            <w:tcPrChange w:id="36" w:author="Palacherla, Susmitha C (NONUS)" w:date="2019-08-07T16:53:00Z">
+              <w:tcPr>
+                <w:tcW w:w="2543" w:type="dxa"/>
+              </w:tcPr>
+            </w:tcPrChange>
           </w:tcPr>
           <w:p>
             <w:pPr>
@@ -1331,6 +1562,11 @@
         <w:tc>
           <w:tcPr>
             <w:tcW w:w="1440" w:type="dxa"/>
+            <w:tcPrChange w:id="37" w:author="Palacherla, Susmitha C (NONUS)" w:date="2019-08-07T16:53:00Z">
+              <w:tcPr>
+                <w:tcW w:w="1440" w:type="dxa"/>
+              </w:tcPr>
+            </w:tcPrChange>
           </w:tcPr>
           <w:p>
             <w:pPr>
@@ -1346,7 +1582,12 @@
         </w:tc>
         <w:tc>
           <w:tcPr>
-            <w:tcW w:w="5485" w:type="dxa"/>
+            <w:tcW w:w="5845" w:type="dxa"/>
+            <w:tcPrChange w:id="38" w:author="Palacherla, Susmitha C (NONUS)" w:date="2019-08-07T16:53:00Z">
+              <w:tcPr>
+                <w:tcW w:w="5485" w:type="dxa"/>
+              </w:tcPr>
+            </w:tcPrChange>
           </w:tcPr>
           <w:p>
             <w:pPr>
@@ -1362,8 +1603,14 @@
         </w:tc>
         <w:tc>
           <w:tcPr>
-            <w:tcW w:w="2543" w:type="dxa"/>
+            <w:tcW w:w="2183" w:type="dxa"/>
             <w:vAlign w:val="bottom"/>
+            <w:tcPrChange w:id="39" w:author="Palacherla, Susmitha C (NONUS)" w:date="2019-08-07T16:53:00Z">
+              <w:tcPr>
+                <w:tcW w:w="2543" w:type="dxa"/>
+                <w:vAlign w:val="bottom"/>
+              </w:tcPr>
+            </w:tcPrChange>
           </w:tcPr>
           <w:p>
             <w:pPr>
@@ -1382,6 +1629,11 @@
         <w:tc>
           <w:tcPr>
             <w:tcW w:w="1440" w:type="dxa"/>
+            <w:tcPrChange w:id="40" w:author="Palacherla, Susmitha C (NONUS)" w:date="2019-08-07T16:53:00Z">
+              <w:tcPr>
+                <w:tcW w:w="1440" w:type="dxa"/>
+              </w:tcPr>
+            </w:tcPrChange>
           </w:tcPr>
           <w:p>
             <w:pPr>
@@ -1397,7 +1649,12 @@
         </w:tc>
         <w:tc>
           <w:tcPr>
-            <w:tcW w:w="5485" w:type="dxa"/>
+            <w:tcW w:w="5845" w:type="dxa"/>
+            <w:tcPrChange w:id="41" w:author="Palacherla, Susmitha C (NONUS)" w:date="2019-08-07T16:53:00Z">
+              <w:tcPr>
+                <w:tcW w:w="5485" w:type="dxa"/>
+              </w:tcPr>
+            </w:tcPrChange>
           </w:tcPr>
           <w:p>
             <w:pPr>
@@ -1413,7 +1670,12 @@
         </w:tc>
         <w:tc>
           <w:tcPr>
-            <w:tcW w:w="2543" w:type="dxa"/>
+            <w:tcW w:w="2183" w:type="dxa"/>
+            <w:tcPrChange w:id="42" w:author="Palacherla, Susmitha C (NONUS)" w:date="2019-08-07T16:53:00Z">
+              <w:tcPr>
+                <w:tcW w:w="2543" w:type="dxa"/>
+              </w:tcPr>
+            </w:tcPrChange>
           </w:tcPr>
           <w:p>
             <w:pPr>
@@ -1432,6 +1694,11 @@
         <w:tc>
           <w:tcPr>
             <w:tcW w:w="1440" w:type="dxa"/>
+            <w:tcPrChange w:id="43" w:author="Palacherla, Susmitha C (NONUS)" w:date="2019-08-07T16:53:00Z">
+              <w:tcPr>
+                <w:tcW w:w="1440" w:type="dxa"/>
+              </w:tcPr>
+            </w:tcPrChange>
           </w:tcPr>
           <w:p>
             <w:pPr>
@@ -1447,7 +1714,12 @@
         </w:tc>
         <w:tc>
           <w:tcPr>
-            <w:tcW w:w="5485" w:type="dxa"/>
+            <w:tcW w:w="5845" w:type="dxa"/>
+            <w:tcPrChange w:id="44" w:author="Palacherla, Susmitha C (NONUS)" w:date="2019-08-07T16:53:00Z">
+              <w:tcPr>
+                <w:tcW w:w="5485" w:type="dxa"/>
+              </w:tcPr>
+            </w:tcPrChange>
           </w:tcPr>
           <w:p>
             <w:pPr>
@@ -1463,7 +1735,12 @@
         </w:tc>
         <w:tc>
           <w:tcPr>
-            <w:tcW w:w="2543" w:type="dxa"/>
+            <w:tcW w:w="2183" w:type="dxa"/>
+            <w:tcPrChange w:id="45" w:author="Palacherla, Susmitha C (NONUS)" w:date="2019-08-07T16:53:00Z">
+              <w:tcPr>
+                <w:tcW w:w="2543" w:type="dxa"/>
+              </w:tcPr>
+            </w:tcPrChange>
           </w:tcPr>
           <w:p>
             <w:pPr>
@@ -1482,6 +1759,11 @@
         <w:tc>
           <w:tcPr>
             <w:tcW w:w="1440" w:type="dxa"/>
+            <w:tcPrChange w:id="46" w:author="Palacherla, Susmitha C (NONUS)" w:date="2019-08-07T16:53:00Z">
+              <w:tcPr>
+                <w:tcW w:w="1440" w:type="dxa"/>
+              </w:tcPr>
+            </w:tcPrChange>
           </w:tcPr>
           <w:p>
             <w:pPr>
@@ -1497,7 +1779,12 @@
         </w:tc>
         <w:tc>
           <w:tcPr>
-            <w:tcW w:w="5485" w:type="dxa"/>
+            <w:tcW w:w="5845" w:type="dxa"/>
+            <w:tcPrChange w:id="47" w:author="Palacherla, Susmitha C (NONUS)" w:date="2019-08-07T16:53:00Z">
+              <w:tcPr>
+                <w:tcW w:w="5485" w:type="dxa"/>
+              </w:tcPr>
+            </w:tcPrChange>
           </w:tcPr>
           <w:p>
             <w:pPr>
@@ -1513,7 +1800,12 @@
         </w:tc>
         <w:tc>
           <w:tcPr>
-            <w:tcW w:w="2543" w:type="dxa"/>
+            <w:tcW w:w="2183" w:type="dxa"/>
+            <w:tcPrChange w:id="48" w:author="Palacherla, Susmitha C (NONUS)" w:date="2019-08-07T16:53:00Z">
+              <w:tcPr>
+                <w:tcW w:w="2543" w:type="dxa"/>
+              </w:tcPr>
+            </w:tcPrChange>
           </w:tcPr>
           <w:p>
             <w:pPr>
@@ -1542,11 +1834,11 @@
         <w:adjustRightInd w:val="0"/>
         <w:spacing w:after="0" w:line="240" w:lineRule="auto"/>
       </w:pPr>
-      <w:bookmarkStart w:id="1" w:name="_Toc434743870"/>
+      <w:bookmarkStart w:id="49" w:name="_Toc434743870"/>
       <w:r>
         <w:br w:type="page"/>
       </w:r>
-      <w:bookmarkEnd w:id="1"/>
+      <w:bookmarkEnd w:id="49"/>
     </w:p>
     <w:sdt>
       <w:sdtPr>
@@ -3010,7 +3302,7 @@
           <w:color w:val="auto"/>
         </w:rPr>
       </w:pPr>
-      <w:bookmarkStart w:id="2" w:name="_Toc4511506"/>
+      <w:bookmarkStart w:id="50" w:name="_Toc4511506"/>
       <w:r>
         <w:rPr>
           <w:rFonts w:ascii="Times New Roman" w:hAnsi="Times New Roman" w:cs="Times New Roman"/>
@@ -3019,7 +3311,7 @@
         <w:lastRenderedPageBreak/>
         <w:t>Overview</w:t>
       </w:r>
-      <w:bookmarkEnd w:id="2"/>
+      <w:bookmarkEnd w:id="50"/>
     </w:p>
     <w:p>
       <w:pPr>
@@ -3031,7 +3323,7 @@
           <w:szCs w:val="22"/>
         </w:rPr>
       </w:pPr>
-      <w:bookmarkStart w:id="3" w:name="_Toc4511507"/>
+      <w:bookmarkStart w:id="51" w:name="_Toc4511507"/>
       <w:r>
         <w:rPr>
           <w:rFonts w:ascii="Times New Roman" w:hAnsi="Times New Roman" w:cs="Times New Roman"/>
@@ -3050,7 +3342,7 @@
         </w:rPr>
         <w:t>Description</w:t>
       </w:r>
-      <w:bookmarkEnd w:id="3"/>
+      <w:bookmarkEnd w:id="51"/>
     </w:p>
     <w:p>
       <w:pPr>
@@ -3173,7 +3465,7 @@
           <w:szCs w:val="22"/>
         </w:rPr>
       </w:pPr>
-      <w:bookmarkStart w:id="4" w:name="_Toc4511508"/>
+      <w:bookmarkStart w:id="52" w:name="_Toc4511508"/>
       <w:r>
         <w:rPr>
           <w:rFonts w:ascii="Times New Roman" w:hAnsi="Times New Roman" w:cs="Times New Roman"/>
@@ -3192,7 +3484,7 @@
         </w:rPr>
         <w:t xml:space="preserve"> Scope</w:t>
       </w:r>
-      <w:bookmarkEnd w:id="4"/>
+      <w:bookmarkEnd w:id="52"/>
     </w:p>
     <w:p>
       <w:pPr>
@@ -3308,7 +3600,7 @@
           <w:szCs w:val="22"/>
         </w:rPr>
       </w:pPr>
-      <w:bookmarkStart w:id="5" w:name="_Toc4511509"/>
+      <w:bookmarkStart w:id="53" w:name="_Toc4511509"/>
       <w:r>
         <w:rPr>
           <w:rFonts w:ascii="Times New Roman" w:hAnsi="Times New Roman" w:cs="Times New Roman"/>
@@ -3318,7 +3610,7 @@
         </w:rPr>
         <w:t>Module List</w:t>
       </w:r>
-      <w:bookmarkEnd w:id="5"/>
+      <w:bookmarkEnd w:id="53"/>
     </w:p>
     <w:p>
       <w:pPr>
@@ -3481,7 +3773,7 @@
           <w:szCs w:val="22"/>
         </w:rPr>
       </w:pPr>
-      <w:bookmarkStart w:id="6" w:name="_Toc4511510"/>
+      <w:bookmarkStart w:id="54" w:name="_Toc4511510"/>
       <w:r>
         <w:rPr>
           <w:rFonts w:ascii="Times New Roman" w:hAnsi="Times New Roman" w:cs="Times New Roman"/>
@@ -3491,7 +3783,7 @@
         </w:rPr>
         <w:t>Software and Hardware Interfaces</w:t>
       </w:r>
-      <w:bookmarkEnd w:id="6"/>
+      <w:bookmarkEnd w:id="54"/>
     </w:p>
     <w:p>
       <w:pPr>
@@ -3501,7 +3793,7 @@
           <w:color w:val="auto"/>
         </w:rPr>
       </w:pPr>
-      <w:bookmarkStart w:id="7" w:name="_Toc4511511"/>
+      <w:bookmarkStart w:id="55" w:name="_Toc4511511"/>
       <w:r>
         <w:rPr>
           <w:rFonts w:ascii="Times New Roman" w:hAnsi="Times New Roman" w:cs="Times New Roman"/>
@@ -3509,7 +3801,7 @@
         </w:rPr>
         <w:t>Software</w:t>
       </w:r>
-      <w:bookmarkEnd w:id="7"/>
+      <w:bookmarkEnd w:id="55"/>
     </w:p>
     <w:p>
       <w:pPr>
@@ -3597,7 +3889,7 @@
           <w:color w:val="auto"/>
         </w:rPr>
       </w:pPr>
-      <w:bookmarkStart w:id="8" w:name="_Toc4511512"/>
+      <w:bookmarkStart w:id="56" w:name="_Toc4511512"/>
       <w:r>
         <w:rPr>
           <w:rFonts w:ascii="Times New Roman" w:hAnsi="Times New Roman" w:cs="Times New Roman"/>
@@ -3605,7 +3897,7 @@
         </w:rPr>
         <w:t>Hardware</w:t>
       </w:r>
-      <w:bookmarkEnd w:id="8"/>
+      <w:bookmarkEnd w:id="56"/>
     </w:p>
     <w:p>
       <w:pPr>
@@ -4026,7 +4318,7 @@
           <w:szCs w:val="22"/>
         </w:rPr>
       </w:pPr>
-      <w:bookmarkStart w:id="9" w:name="_Toc4511513"/>
+      <w:bookmarkStart w:id="57" w:name="_Toc4511513"/>
       <w:r>
         <w:rPr>
           <w:rFonts w:ascii="Times New Roman" w:hAnsi="Times New Roman" w:cs="Times New Roman"/>
@@ -4037,7 +4329,7 @@
         <w:lastRenderedPageBreak/>
         <w:t>Users</w:t>
       </w:r>
-      <w:bookmarkEnd w:id="9"/>
+      <w:bookmarkEnd w:id="57"/>
       <w:r>
         <w:rPr>
           <w:rFonts w:ascii="Times New Roman" w:hAnsi="Times New Roman" w:cs="Times New Roman"/>
@@ -4230,7 +4522,7 @@
           <w:color w:val="auto"/>
         </w:rPr>
       </w:pPr>
-      <w:bookmarkStart w:id="10" w:name="_Toc4511514"/>
+      <w:bookmarkStart w:id="58" w:name="_Toc4511514"/>
       <w:r>
         <w:rPr>
           <w:rFonts w:ascii="Times New Roman" w:hAnsi="Times New Roman" w:cs="Times New Roman"/>
@@ -4238,7 +4530,7 @@
         </w:rPr>
         <w:t>Details</w:t>
       </w:r>
-      <w:bookmarkEnd w:id="10"/>
+      <w:bookmarkEnd w:id="58"/>
     </w:p>
     <w:p>
       <w:pPr>
@@ -4285,26 +4577,26 @@
           <w:vanish/>
         </w:rPr>
       </w:pPr>
-      <w:bookmarkStart w:id="11" w:name="_Toc387654370"/>
-      <w:bookmarkStart w:id="12" w:name="_Toc387758815"/>
-      <w:bookmarkStart w:id="13" w:name="_Toc387821326"/>
-      <w:bookmarkStart w:id="14" w:name="_Toc387821375"/>
-      <w:bookmarkStart w:id="15" w:name="_Toc430607220"/>
-      <w:bookmarkStart w:id="16" w:name="_Toc430607321"/>
-      <w:bookmarkStart w:id="17" w:name="_Toc430607359"/>
-      <w:bookmarkStart w:id="18" w:name="_Toc503960634"/>
-      <w:bookmarkStart w:id="19" w:name="_Toc4511078"/>
-      <w:bookmarkStart w:id="20" w:name="_Toc4511515"/>
-      <w:bookmarkEnd w:id="11"/>
-      <w:bookmarkEnd w:id="12"/>
-      <w:bookmarkEnd w:id="13"/>
-      <w:bookmarkEnd w:id="14"/>
-      <w:bookmarkEnd w:id="15"/>
-      <w:bookmarkEnd w:id="16"/>
-      <w:bookmarkEnd w:id="17"/>
-      <w:bookmarkEnd w:id="18"/>
-      <w:bookmarkEnd w:id="19"/>
-      <w:bookmarkEnd w:id="20"/>
+      <w:bookmarkStart w:id="59" w:name="_Toc387654370"/>
+      <w:bookmarkStart w:id="60" w:name="_Toc387758815"/>
+      <w:bookmarkStart w:id="61" w:name="_Toc387821326"/>
+      <w:bookmarkStart w:id="62" w:name="_Toc387821375"/>
+      <w:bookmarkStart w:id="63" w:name="_Toc430607220"/>
+      <w:bookmarkStart w:id="64" w:name="_Toc430607321"/>
+      <w:bookmarkStart w:id="65" w:name="_Toc430607359"/>
+      <w:bookmarkStart w:id="66" w:name="_Toc503960634"/>
+      <w:bookmarkStart w:id="67" w:name="_Toc4511078"/>
+      <w:bookmarkStart w:id="68" w:name="_Toc4511515"/>
+      <w:bookmarkEnd w:id="59"/>
+      <w:bookmarkEnd w:id="60"/>
+      <w:bookmarkEnd w:id="61"/>
+      <w:bookmarkEnd w:id="62"/>
+      <w:bookmarkEnd w:id="63"/>
+      <w:bookmarkEnd w:id="64"/>
+      <w:bookmarkEnd w:id="65"/>
+      <w:bookmarkEnd w:id="66"/>
+      <w:bookmarkEnd w:id="67"/>
+      <w:bookmarkEnd w:id="68"/>
     </w:p>
     <w:p>
       <w:pPr>
@@ -4325,26 +4617,26 @@
           <w:vanish/>
         </w:rPr>
       </w:pPr>
-      <w:bookmarkStart w:id="21" w:name="_Toc387654371"/>
-      <w:bookmarkStart w:id="22" w:name="_Toc387758816"/>
-      <w:bookmarkStart w:id="23" w:name="_Toc387821327"/>
-      <w:bookmarkStart w:id="24" w:name="_Toc387821376"/>
-      <w:bookmarkStart w:id="25" w:name="_Toc430607221"/>
-      <w:bookmarkStart w:id="26" w:name="_Toc430607322"/>
-      <w:bookmarkStart w:id="27" w:name="_Toc430607360"/>
-      <w:bookmarkStart w:id="28" w:name="_Toc503960635"/>
-      <w:bookmarkStart w:id="29" w:name="_Toc4511079"/>
-      <w:bookmarkStart w:id="30" w:name="_Toc4511516"/>
-      <w:bookmarkEnd w:id="21"/>
-      <w:bookmarkEnd w:id="22"/>
-      <w:bookmarkEnd w:id="23"/>
-      <w:bookmarkEnd w:id="24"/>
-      <w:bookmarkEnd w:id="25"/>
-      <w:bookmarkEnd w:id="26"/>
-      <w:bookmarkEnd w:id="27"/>
-      <w:bookmarkEnd w:id="28"/>
-      <w:bookmarkEnd w:id="29"/>
-      <w:bookmarkEnd w:id="30"/>
+      <w:bookmarkStart w:id="69" w:name="_Toc387654371"/>
+      <w:bookmarkStart w:id="70" w:name="_Toc387758816"/>
+      <w:bookmarkStart w:id="71" w:name="_Toc387821327"/>
+      <w:bookmarkStart w:id="72" w:name="_Toc387821376"/>
+      <w:bookmarkStart w:id="73" w:name="_Toc430607221"/>
+      <w:bookmarkStart w:id="74" w:name="_Toc430607322"/>
+      <w:bookmarkStart w:id="75" w:name="_Toc430607360"/>
+      <w:bookmarkStart w:id="76" w:name="_Toc503960635"/>
+      <w:bookmarkStart w:id="77" w:name="_Toc4511079"/>
+      <w:bookmarkStart w:id="78" w:name="_Toc4511516"/>
+      <w:bookmarkEnd w:id="69"/>
+      <w:bookmarkEnd w:id="70"/>
+      <w:bookmarkEnd w:id="71"/>
+      <w:bookmarkEnd w:id="72"/>
+      <w:bookmarkEnd w:id="73"/>
+      <w:bookmarkEnd w:id="74"/>
+      <w:bookmarkEnd w:id="75"/>
+      <w:bookmarkEnd w:id="76"/>
+      <w:bookmarkEnd w:id="77"/>
+      <w:bookmarkEnd w:id="78"/>
     </w:p>
     <w:p>
       <w:pPr>
@@ -4360,7 +4652,7 @@
           <w:szCs w:val="22"/>
         </w:rPr>
       </w:pPr>
-      <w:bookmarkStart w:id="31" w:name="_Toc4511517"/>
+      <w:bookmarkStart w:id="79" w:name="_Toc4511517"/>
       <w:r>
         <w:rPr>
           <w:rFonts w:ascii="Times New Roman" w:hAnsi="Times New Roman" w:cs="Times New Roman"/>
@@ -4370,7 +4662,7 @@
         </w:rPr>
         <w:t>Source Files</w:t>
       </w:r>
-      <w:bookmarkEnd w:id="31"/>
+      <w:bookmarkEnd w:id="79"/>
     </w:p>
     <w:p>
       <w:pPr>
@@ -4639,7 +4931,7 @@
           <w:szCs w:val="22"/>
         </w:rPr>
       </w:pPr>
-      <w:bookmarkStart w:id="32" w:name="_Toc4511518"/>
+      <w:bookmarkStart w:id="80" w:name="_Toc4511518"/>
       <w:r>
         <w:rPr>
           <w:rFonts w:ascii="Times New Roman" w:hAnsi="Times New Roman" w:cs="Times New Roman"/>
@@ -4658,7 +4950,7 @@
         </w:rPr>
         <w:t>Tables</w:t>
       </w:r>
-      <w:bookmarkEnd w:id="32"/>
+      <w:bookmarkEnd w:id="80"/>
     </w:p>
     <w:tbl>
       <w:tblPr>
@@ -5325,8 +5617,15 @@
       <w:tblGrid>
         <w:gridCol w:w="4158"/>
         <w:gridCol w:w="2880"/>
-        <w:gridCol w:w="180"/>
-        <w:gridCol w:w="2250"/>
+        <w:gridCol w:w="2430"/>
+        <w:tblGridChange w:id="81">
+          <w:tblGrid>
+            <w:gridCol w:w="4158"/>
+            <w:gridCol w:w="2880"/>
+            <w:gridCol w:w="180"/>
+            <w:gridCol w:w="2250"/>
+          </w:tblGrid>
+        </w:tblGridChange>
       </w:tblGrid>
       <w:tr>
         <w:trPr>
@@ -5369,7 +5668,6 @@
         <w:tc>
           <w:tcPr>
             <w:tcW w:w="2430" w:type="dxa"/>
-            <w:gridSpan w:val="2"/>
             <w:shd w:val="solid" w:color="auto" w:fill="auto"/>
           </w:tcPr>
           <w:p>
@@ -5426,7 +5724,6 @@
         <w:tc>
           <w:tcPr>
             <w:tcW w:w="2430" w:type="dxa"/>
-            <w:gridSpan w:val="2"/>
           </w:tcPr>
           <w:p>
             <w:pPr>
@@ -5479,7 +5776,6 @@
         <w:tc>
           <w:tcPr>
             <w:tcW w:w="2430" w:type="dxa"/>
-            <w:gridSpan w:val="2"/>
           </w:tcPr>
           <w:p>
             <w:pPr>
@@ -5530,7 +5826,6 @@
         <w:tc>
           <w:tcPr>
             <w:tcW w:w="2430" w:type="dxa"/>
-            <w:gridSpan w:val="2"/>
           </w:tcPr>
           <w:p>
             <w:pPr>
@@ -5581,7 +5876,6 @@
         <w:tc>
           <w:tcPr>
             <w:tcW w:w="2430" w:type="dxa"/>
-            <w:gridSpan w:val="2"/>
           </w:tcPr>
           <w:p>
             <w:pPr>
@@ -5635,7 +5929,6 @@
         <w:tc>
           <w:tcPr>
             <w:tcW w:w="2430" w:type="dxa"/>
-            <w:gridSpan w:val="2"/>
           </w:tcPr>
           <w:p>
             <w:pPr>
@@ -5688,7 +5981,6 @@
         <w:tc>
           <w:tcPr>
             <w:tcW w:w="2430" w:type="dxa"/>
-            <w:gridSpan w:val="2"/>
           </w:tcPr>
           <w:p>
             <w:pPr>
@@ -5739,7 +6031,6 @@
         <w:tc>
           <w:tcPr>
             <w:tcW w:w="2430" w:type="dxa"/>
-            <w:gridSpan w:val="2"/>
           </w:tcPr>
           <w:p>
             <w:pPr>
@@ -5795,7 +6086,6 @@
         <w:tc>
           <w:tcPr>
             <w:tcW w:w="2430" w:type="dxa"/>
-            <w:gridSpan w:val="2"/>
           </w:tcPr>
           <w:p>
             <w:pPr>
@@ -5839,7 +6129,6 @@
         <w:tc>
           <w:tcPr>
             <w:tcW w:w="2430" w:type="dxa"/>
-            <w:gridSpan w:val="2"/>
           </w:tcPr>
           <w:p>
             <w:pPr>
@@ -5858,7 +6147,7 @@
         <w:tc>
           <w:tcPr>
             <w:tcW w:w="9468" w:type="dxa"/>
-            <w:gridSpan w:val="4"/>
+            <w:gridSpan w:val="3"/>
             <w:tcBorders>
               <w:top w:val="single" w:sz="4" w:space="0" w:color="auto"/>
               <w:left w:val="single" w:sz="4" w:space="0" w:color="auto"/>
@@ -5879,7 +6168,7 @@
         <w:tc>
           <w:tcPr>
             <w:tcW w:w="9468" w:type="dxa"/>
-            <w:gridSpan w:val="4"/>
+            <w:gridSpan w:val="3"/>
             <w:tcBorders>
               <w:top w:val="single" w:sz="4" w:space="0" w:color="auto"/>
               <w:left w:val="single" w:sz="4" w:space="0" w:color="auto"/>
@@ -5920,7 +6209,6 @@
         <w:tc>
           <w:tcPr>
             <w:tcW w:w="2430" w:type="dxa"/>
-            <w:gridSpan w:val="2"/>
             <w:shd w:val="clear" w:color="auto" w:fill="000000" w:themeFill="text1"/>
           </w:tcPr>
           <w:p>
@@ -5989,7 +6277,6 @@
         <w:tc>
           <w:tcPr>
             <w:tcW w:w="2430" w:type="dxa"/>
-            <w:gridSpan w:val="2"/>
           </w:tcPr>
           <w:p>
             <w:pPr>
@@ -6046,7 +6333,6 @@
         <w:tc>
           <w:tcPr>
             <w:tcW w:w="2430" w:type="dxa"/>
-            <w:gridSpan w:val="2"/>
           </w:tcPr>
           <w:p>
             <w:pPr>
@@ -6104,7 +6390,6 @@
         <w:tc>
           <w:tcPr>
             <w:tcW w:w="2430" w:type="dxa"/>
-            <w:gridSpan w:val="2"/>
           </w:tcPr>
           <w:p>
             <w:pPr>
@@ -6161,7 +6446,6 @@
         <w:tc>
           <w:tcPr>
             <w:tcW w:w="2430" w:type="dxa"/>
-            <w:gridSpan w:val="2"/>
           </w:tcPr>
           <w:p>
             <w:pPr>
@@ -6218,7 +6502,6 @@
         <w:tc>
           <w:tcPr>
             <w:tcW w:w="2430" w:type="dxa"/>
-            <w:gridSpan w:val="2"/>
           </w:tcPr>
           <w:p>
             <w:pPr>
@@ -6275,7 +6558,6 @@
         <w:tc>
           <w:tcPr>
             <w:tcW w:w="2430" w:type="dxa"/>
-            <w:gridSpan w:val="2"/>
           </w:tcPr>
           <w:p>
             <w:pPr>
@@ -6332,7 +6614,6 @@
         <w:tc>
           <w:tcPr>
             <w:tcW w:w="2430" w:type="dxa"/>
-            <w:gridSpan w:val="2"/>
           </w:tcPr>
           <w:p>
             <w:pPr>
@@ -6389,7 +6670,6 @@
         <w:tc>
           <w:tcPr>
             <w:tcW w:w="2430" w:type="dxa"/>
-            <w:gridSpan w:val="2"/>
           </w:tcPr>
           <w:p>
             <w:pPr>
@@ -6446,7 +6726,6 @@
         <w:tc>
           <w:tcPr>
             <w:tcW w:w="2430" w:type="dxa"/>
-            <w:gridSpan w:val="2"/>
           </w:tcPr>
           <w:p>
             <w:pPr>
@@ -6503,7 +6782,6 @@
         <w:tc>
           <w:tcPr>
             <w:tcW w:w="2430" w:type="dxa"/>
-            <w:gridSpan w:val="2"/>
           </w:tcPr>
           <w:p>
             <w:pPr>
@@ -6564,7 +6842,6 @@
         <w:tc>
           <w:tcPr>
             <w:tcW w:w="2430" w:type="dxa"/>
-            <w:gridSpan w:val="2"/>
           </w:tcPr>
           <w:p>
             <w:pPr>
@@ -6625,7 +6902,6 @@
         <w:tc>
           <w:tcPr>
             <w:tcW w:w="2430" w:type="dxa"/>
-            <w:gridSpan w:val="2"/>
           </w:tcPr>
           <w:p>
             <w:pPr>
@@ -6686,7 +6962,6 @@
         <w:tc>
           <w:tcPr>
             <w:tcW w:w="2430" w:type="dxa"/>
-            <w:gridSpan w:val="2"/>
           </w:tcPr>
           <w:p>
             <w:pPr>
@@ -6750,7 +7025,6 @@
         <w:tc>
           <w:tcPr>
             <w:tcW w:w="2430" w:type="dxa"/>
-            <w:gridSpan w:val="2"/>
             <w:tcBorders>
               <w:bottom w:val="single" w:sz="4" w:space="0" w:color="auto"/>
             </w:tcBorders>
@@ -6817,7 +7091,6 @@
         <w:tc>
           <w:tcPr>
             <w:tcW w:w="2430" w:type="dxa"/>
-            <w:gridSpan w:val="2"/>
             <w:tcBorders>
               <w:bottom w:val="single" w:sz="4" w:space="0" w:color="auto"/>
             </w:tcBorders>
@@ -6884,7 +7157,6 @@
         <w:tc>
           <w:tcPr>
             <w:tcW w:w="2430" w:type="dxa"/>
-            <w:gridSpan w:val="2"/>
             <w:tcBorders>
               <w:bottom w:val="single" w:sz="4" w:space="0" w:color="auto"/>
             </w:tcBorders>
@@ -6951,7 +7223,6 @@
         <w:tc>
           <w:tcPr>
             <w:tcW w:w="2430" w:type="dxa"/>
-            <w:gridSpan w:val="2"/>
             <w:tcBorders>
               <w:bottom w:val="single" w:sz="4" w:space="0" w:color="auto"/>
             </w:tcBorders>
@@ -7018,7 +7289,6 @@
         <w:tc>
           <w:tcPr>
             <w:tcW w:w="2430" w:type="dxa"/>
-            <w:gridSpan w:val="2"/>
             <w:tcBorders>
               <w:bottom w:val="single" w:sz="4" w:space="0" w:color="auto"/>
             </w:tcBorders>
@@ -7034,8 +7304,25 @@
         </w:tc>
       </w:tr>
       <w:tr>
+        <w:tblPrEx>
+          <w:tblW w:w="9468" w:type="dxa"/>
+          <w:tblInd w:w="-113" w:type="dxa"/>
+          <w:tblLayout w:type="fixed"/>
+          <w:tblPrExChange w:id="82" w:author="Palacherla, Susmitha C (NONUS)" w:date="2019-08-07T16:55:00Z">
+            <w:tblPrEx>
+              <w:tblW w:w="9468" w:type="dxa"/>
+              <w:tblInd w:w="-113" w:type="dxa"/>
+              <w:tblLayout w:type="fixed"/>
+            </w:tblPrEx>
+          </w:tblPrExChange>
+        </w:tblPrEx>
         <w:trPr>
           <w:trHeight w:val="288"/>
+          <w:trPrChange w:id="83" w:author="Palacherla, Susmitha C (NONUS)" w:date="2019-08-07T16:55:00Z">
+            <w:trPr>
+              <w:trHeight w:val="288"/>
+            </w:trPr>
+          </w:trPrChange>
         </w:trPr>
         <w:tc>
           <w:tcPr>
@@ -7046,6 +7333,17 @@
               <w:bottom w:val="single" w:sz="4" w:space="0" w:color="auto"/>
               <w:right w:val="single" w:sz="4" w:space="0" w:color="auto"/>
             </w:tcBorders>
+            <w:tcPrChange w:id="84" w:author="Palacherla, Susmitha C (NONUS)" w:date="2019-08-07T16:55:00Z">
+              <w:tcPr>
+                <w:tcW w:w="4158" w:type="dxa"/>
+                <w:tcBorders>
+                  <w:top w:val="single" w:sz="4" w:space="0" w:color="auto"/>
+                  <w:left w:val="single" w:sz="4" w:space="0" w:color="auto"/>
+                  <w:bottom w:val="single" w:sz="4" w:space="0" w:color="auto"/>
+                  <w:right w:val="single" w:sz="4" w:space="0" w:color="auto"/>
+                </w:tcBorders>
+              </w:tcPr>
+            </w:tcPrChange>
           </w:tcPr>
           <w:p>
             <w:pPr>
@@ -7063,11 +7361,19 @@
         </w:tc>
         <w:tc>
           <w:tcPr>
-            <w:tcW w:w="3060" w:type="dxa"/>
-            <w:gridSpan w:val="2"/>
+            <w:tcW w:w="2880" w:type="dxa"/>
             <w:tcBorders>
               <w:bottom w:val="single" w:sz="4" w:space="0" w:color="auto"/>
             </w:tcBorders>
+            <w:tcPrChange w:id="85" w:author="Palacherla, Susmitha C (NONUS)" w:date="2019-08-07T16:55:00Z">
+              <w:tcPr>
+                <w:tcW w:w="3060" w:type="dxa"/>
+                <w:gridSpan w:val="2"/>
+                <w:tcBorders>
+                  <w:bottom w:val="single" w:sz="4" w:space="0" w:color="auto"/>
+                </w:tcBorders>
+              </w:tcPr>
+            </w:tcPrChange>
           </w:tcPr>
           <w:p>
             <w:pPr>
@@ -7085,10 +7391,18 @@
         </w:tc>
         <w:tc>
           <w:tcPr>
-            <w:tcW w:w="2250" w:type="dxa"/>
+            <w:tcW w:w="2430" w:type="dxa"/>
             <w:tcBorders>
               <w:bottom w:val="single" w:sz="4" w:space="0" w:color="auto"/>
             </w:tcBorders>
+            <w:tcPrChange w:id="86" w:author="Palacherla, Susmitha C (NONUS)" w:date="2019-08-07T16:55:00Z">
+              <w:tcPr>
+                <w:tcW w:w="2250" w:type="dxa"/>
+                <w:tcBorders>
+                  <w:bottom w:val="single" w:sz="4" w:space="0" w:color="auto"/>
+                </w:tcBorders>
+              </w:tcPr>
+            </w:tcPrChange>
           </w:tcPr>
           <w:p>
             <w:pPr>
@@ -7152,7 +7466,6 @@
         <w:tc>
           <w:tcPr>
             <w:tcW w:w="2430" w:type="dxa"/>
-            <w:gridSpan w:val="2"/>
             <w:tcBorders>
               <w:bottom w:val="single" w:sz="4" w:space="0" w:color="auto"/>
             </w:tcBorders>
@@ -7219,7 +7532,6 @@
         <w:tc>
           <w:tcPr>
             <w:tcW w:w="2430" w:type="dxa"/>
-            <w:gridSpan w:val="2"/>
             <w:tcBorders>
               <w:bottom w:val="single" w:sz="4" w:space="0" w:color="auto"/>
             </w:tcBorders>
@@ -7286,7 +7598,6 @@
         <w:tc>
           <w:tcPr>
             <w:tcW w:w="2430" w:type="dxa"/>
-            <w:gridSpan w:val="2"/>
             <w:tcBorders>
               <w:bottom w:val="single" w:sz="4" w:space="0" w:color="auto"/>
             </w:tcBorders>
@@ -7353,7 +7664,6 @@
         <w:tc>
           <w:tcPr>
             <w:tcW w:w="2430" w:type="dxa"/>
-            <w:gridSpan w:val="2"/>
             <w:tcBorders>
               <w:bottom w:val="single" w:sz="4" w:space="0" w:color="auto"/>
             </w:tcBorders>
@@ -7420,7 +7730,6 @@
         <w:tc>
           <w:tcPr>
             <w:tcW w:w="2430" w:type="dxa"/>
-            <w:gridSpan w:val="2"/>
             <w:tcBorders>
               <w:bottom w:val="single" w:sz="4" w:space="0" w:color="auto"/>
             </w:tcBorders>
@@ -7487,7 +7796,6 @@
         <w:tc>
           <w:tcPr>
             <w:tcW w:w="2430" w:type="dxa"/>
-            <w:gridSpan w:val="2"/>
             <w:tcBorders>
               <w:bottom w:val="single" w:sz="4" w:space="0" w:color="auto"/>
             </w:tcBorders>
@@ -7554,7 +7862,6 @@
         <w:tc>
           <w:tcPr>
             <w:tcW w:w="2430" w:type="dxa"/>
-            <w:gridSpan w:val="2"/>
             <w:tcBorders>
               <w:bottom w:val="single" w:sz="4" w:space="0" w:color="auto"/>
             </w:tcBorders>
@@ -7625,7 +7932,6 @@
         <w:tc>
           <w:tcPr>
             <w:tcW w:w="2430" w:type="dxa"/>
-            <w:gridSpan w:val="2"/>
             <w:tcBorders>
               <w:bottom w:val="single" w:sz="4" w:space="0" w:color="auto"/>
             </w:tcBorders>
@@ -7692,7 +7998,6 @@
         <w:tc>
           <w:tcPr>
             <w:tcW w:w="2430" w:type="dxa"/>
-            <w:gridSpan w:val="2"/>
             <w:tcBorders>
               <w:bottom w:val="single" w:sz="4" w:space="0" w:color="auto"/>
             </w:tcBorders>
@@ -7759,7 +8064,6 @@
         <w:tc>
           <w:tcPr>
             <w:tcW w:w="2430" w:type="dxa"/>
-            <w:gridSpan w:val="2"/>
             <w:tcBorders>
               <w:bottom w:val="single" w:sz="4" w:space="0" w:color="auto"/>
             </w:tcBorders>
@@ -7826,7 +8130,6 @@
         <w:tc>
           <w:tcPr>
             <w:tcW w:w="2430" w:type="dxa"/>
-            <w:gridSpan w:val="2"/>
             <w:tcBorders>
               <w:bottom w:val="single" w:sz="4" w:space="0" w:color="auto"/>
             </w:tcBorders>
@@ -7896,7 +8199,6 @@
         <w:tc>
           <w:tcPr>
             <w:tcW w:w="2430" w:type="dxa"/>
-            <w:gridSpan w:val="2"/>
             <w:tcBorders>
               <w:bottom w:val="single" w:sz="4" w:space="0" w:color="auto"/>
             </w:tcBorders>
@@ -7972,7 +8274,7 @@
           <w:szCs w:val="22"/>
         </w:rPr>
       </w:pPr>
-      <w:bookmarkStart w:id="33" w:name="_Toc4511519"/>
+      <w:bookmarkStart w:id="87" w:name="_Toc4511519"/>
       <w:r>
         <w:rPr>
           <w:rFonts w:ascii="Times New Roman" w:hAnsi="Times New Roman" w:cs="Times New Roman"/>
@@ -7982,7 +8284,7 @@
         </w:rPr>
         <w:t>Procedures</w:t>
       </w:r>
-      <w:bookmarkEnd w:id="33"/>
+      <w:bookmarkEnd w:id="87"/>
     </w:p>
     <w:tbl>
       <w:tblPr>
@@ -8106,7 +8408,7 @@
                 <w:rFonts w:ascii="Times New Roman" w:hAnsi="Times New Roman"/>
               </w:rPr>
             </w:pPr>
-            <w:bookmarkStart w:id="34" w:name="_Toc4406139"/>
+            <w:bookmarkStart w:id="88" w:name="_Toc4406139"/>
             <w:proofErr w:type="spellStart"/>
             <w:r>
               <w:rPr>
@@ -8114,7 +8416,7 @@
               </w:rPr>
               <w:t>sp_InsertInto_Coaching_Log_Quality_Now</w:t>
             </w:r>
-            <w:bookmarkEnd w:id="34"/>
+            <w:bookmarkEnd w:id="88"/>
             <w:proofErr w:type="spellEnd"/>
           </w:p>
         </w:tc>
@@ -8166,7 +8468,7 @@
                 <w:rFonts w:ascii="Times New Roman" w:hAnsi="Times New Roman"/>
               </w:rPr>
             </w:pPr>
-            <w:bookmarkStart w:id="35" w:name="_Toc4406140"/>
+            <w:bookmarkStart w:id="89" w:name="_Toc4406140"/>
             <w:proofErr w:type="spellStart"/>
             <w:r>
               <w:rPr>
@@ -8174,7 +8476,7 @@
               </w:rPr>
               <w:t>sp_InsertInto_Quality_Now_Rejected</w:t>
             </w:r>
-            <w:bookmarkEnd w:id="35"/>
+            <w:bookmarkEnd w:id="89"/>
             <w:proofErr w:type="spellEnd"/>
           </w:p>
         </w:tc>
@@ -8226,7 +8528,7 @@
                 <w:rFonts w:ascii="Times New Roman" w:hAnsi="Times New Roman"/>
               </w:rPr>
             </w:pPr>
-            <w:bookmarkStart w:id="36" w:name="_Toc4406141"/>
+            <w:bookmarkStart w:id="90" w:name="_Toc4406141"/>
             <w:proofErr w:type="spellStart"/>
             <w:r>
               <w:rPr>
@@ -8234,7 +8536,7 @@
               </w:rPr>
               <w:t>sp_Update_Coaching_Log_Quality_Now</w:t>
             </w:r>
-            <w:bookmarkEnd w:id="36"/>
+            <w:bookmarkEnd w:id="90"/>
             <w:proofErr w:type="spellEnd"/>
           </w:p>
         </w:tc>
@@ -8286,7 +8588,7 @@
                 <w:rFonts w:ascii="Times New Roman" w:hAnsi="Times New Roman"/>
               </w:rPr>
             </w:pPr>
-            <w:bookmarkStart w:id="37" w:name="_Toc4406142"/>
+            <w:bookmarkStart w:id="91" w:name="_Toc4406142"/>
             <w:proofErr w:type="spellStart"/>
             <w:r>
               <w:rPr>
@@ -8294,7 +8596,7 @@
               </w:rPr>
               <w:t>sp_SelectReviewFrom_Coaching_Log_Quality_Now</w:t>
             </w:r>
-            <w:bookmarkEnd w:id="37"/>
+            <w:bookmarkEnd w:id="91"/>
             <w:proofErr w:type="spellEnd"/>
           </w:p>
         </w:tc>
@@ -8387,7 +8689,7 @@
           <w:szCs w:val="22"/>
         </w:rPr>
       </w:pPr>
-      <w:bookmarkStart w:id="38" w:name="_Toc4511520"/>
+      <w:bookmarkStart w:id="92" w:name="_Toc4511520"/>
       <w:r>
         <w:rPr>
           <w:rFonts w:ascii="Times New Roman" w:hAnsi="Times New Roman" w:cs="Times New Roman"/>
@@ -8397,7 +8699,7 @@
         </w:rPr>
         <w:t>SSIS Package</w:t>
       </w:r>
-      <w:bookmarkEnd w:id="38"/>
+      <w:bookmarkEnd w:id="92"/>
     </w:p>
     <w:p>
       <w:pPr>
@@ -12525,7 +12827,6 @@
           <w:b/>
         </w:rPr>
       </w:pPr>
-      <w:bookmarkStart w:id="39" w:name="_GoBack"/>
       <w:r>
         <w:rPr>
           <w:noProof/>
@@ -12566,7 +12867,6 @@
           </wp:inline>
         </w:drawing>
       </w:r>
-      <w:bookmarkEnd w:id="39"/>
     </w:p>
     <w:p>
       <w:pPr>
@@ -24825,47 +25125,91 @@
                 <w:rFonts w:ascii="Times New Roman" w:hAnsi="Times New Roman"/>
               </w:rPr>
             </w:pPr>
-            <w:r>
-              <w:rPr>
-                <w:noProof/>
-              </w:rPr>
-              <w:lastRenderedPageBreak/>
-              <w:drawing>
-                <wp:inline distT="0" distB="0" distL="0" distR="0" wp14:anchorId="4050E65D" wp14:editId="7D78B4B5">
-                  <wp:extent cx="3493008" cy="4572000"/>
-                  <wp:effectExtent l="0" t="0" r="0" b="0"/>
-                  <wp:docPr id="56" name="Picture 56"/>
-                  <wp:cNvGraphicFramePr>
-                    <a:graphicFrameLocks xmlns:a="http://schemas.openxmlformats.org/drawingml/2006/main" noChangeAspect="1"/>
-                  </wp:cNvGraphicFramePr>
-                  <a:graphic xmlns:a="http://schemas.openxmlformats.org/drawingml/2006/main">
-                    <a:graphicData uri="http://schemas.openxmlformats.org/drawingml/2006/picture">
-                      <pic:pic xmlns:pic="http://schemas.openxmlformats.org/drawingml/2006/picture">
-                        <pic:nvPicPr>
-                          <pic:cNvPr id="1" name=""/>
-                          <pic:cNvPicPr/>
-                        </pic:nvPicPr>
-                        <pic:blipFill>
-                          <a:blip r:embed="rId33"/>
-                          <a:stretch>
-                            <a:fillRect/>
-                          </a:stretch>
-                        </pic:blipFill>
-                        <pic:spPr>
-                          <a:xfrm>
-                            <a:off x="0" y="0"/>
-                            <a:ext cx="3493008" cy="4572000"/>
-                          </a:xfrm>
-                          <a:prstGeom prst="rect">
-                            <a:avLst/>
-                          </a:prstGeom>
-                        </pic:spPr>
-                      </pic:pic>
-                    </a:graphicData>
-                  </a:graphic>
-                </wp:inline>
-              </w:drawing>
-            </w:r>
+            <w:ins w:id="93" w:author="Palacherla, Susmitha C (NONUS)" w:date="2019-08-07T17:01:00Z">
+              <w:r>
+                <w:rPr>
+                  <w:noProof/>
+                </w:rPr>
+                <w:lastRenderedPageBreak/>
+                <w:drawing>
+                  <wp:inline distT="0" distB="0" distL="0" distR="0" wp14:anchorId="0EB0E203" wp14:editId="2D75DD26">
+                    <wp:extent cx="3282696" cy="4572000"/>
+                    <wp:effectExtent l="0" t="0" r="0" b="0"/>
+                    <wp:docPr id="2" name="Picture 2"/>
+                    <wp:cNvGraphicFramePr>
+                      <a:graphicFrameLocks xmlns:a="http://schemas.openxmlformats.org/drawingml/2006/main" noChangeAspect="1"/>
+                    </wp:cNvGraphicFramePr>
+                    <a:graphic xmlns:a="http://schemas.openxmlformats.org/drawingml/2006/main">
+                      <a:graphicData uri="http://schemas.openxmlformats.org/drawingml/2006/picture">
+                        <pic:pic xmlns:pic="http://schemas.openxmlformats.org/drawingml/2006/picture">
+                          <pic:nvPicPr>
+                            <pic:cNvPr id="1" name=""/>
+                            <pic:cNvPicPr/>
+                          </pic:nvPicPr>
+                          <pic:blipFill>
+                            <a:blip r:embed="rId33"/>
+                            <a:stretch>
+                              <a:fillRect/>
+                            </a:stretch>
+                          </pic:blipFill>
+                          <pic:spPr>
+                            <a:xfrm>
+                              <a:off x="0" y="0"/>
+                              <a:ext cx="3282696" cy="4572000"/>
+                            </a:xfrm>
+                            <a:prstGeom prst="rect">
+                              <a:avLst/>
+                            </a:prstGeom>
+                          </pic:spPr>
+                        </pic:pic>
+                      </a:graphicData>
+                    </a:graphic>
+                  </wp:inline>
+                </w:drawing>
+              </w:r>
+            </w:ins>
+            <w:del w:id="94" w:author="Palacherla, Susmitha C (NONUS)" w:date="2019-08-07T17:01:00Z">
+              <w:r>
+                <w:rPr>
+                  <w:noProof/>
+                </w:rPr>
+                <w:drawing>
+                  <wp:inline distT="0" distB="0" distL="0" distR="0" wp14:anchorId="4050E65D" wp14:editId="7D78B4B5">
+                    <wp:extent cx="3493008" cy="4572000"/>
+                    <wp:effectExtent l="0" t="0" r="0" b="0"/>
+                    <wp:docPr id="56" name="Picture 56"/>
+                    <wp:cNvGraphicFramePr>
+                      <a:graphicFrameLocks xmlns:a="http://schemas.openxmlformats.org/drawingml/2006/main" noChangeAspect="1"/>
+                    </wp:cNvGraphicFramePr>
+                    <a:graphic xmlns:a="http://schemas.openxmlformats.org/drawingml/2006/main">
+                      <a:graphicData uri="http://schemas.openxmlformats.org/drawingml/2006/picture">
+                        <pic:pic xmlns:pic="http://schemas.openxmlformats.org/drawingml/2006/picture">
+                          <pic:nvPicPr>
+                            <pic:cNvPr id="1" name=""/>
+                            <pic:cNvPicPr/>
+                          </pic:nvPicPr>
+                          <pic:blipFill>
+                            <a:blip r:embed="rId34"/>
+                            <a:stretch>
+                              <a:fillRect/>
+                            </a:stretch>
+                          </pic:blipFill>
+                          <pic:spPr>
+                            <a:xfrm>
+                              <a:off x="0" y="0"/>
+                              <a:ext cx="3493008" cy="4572000"/>
+                            </a:xfrm>
+                            <a:prstGeom prst="rect">
+                              <a:avLst/>
+                            </a:prstGeom>
+                          </pic:spPr>
+                        </pic:pic>
+                      </a:graphicData>
+                    </a:graphic>
+                  </wp:inline>
+                </w:drawing>
+              </w:r>
+            </w:del>
           </w:p>
         </w:tc>
       </w:tr>
@@ -24888,6 +25232,48 @@
                 <w:rFonts w:ascii="Times New Roman" w:hAnsi="Times New Roman"/>
               </w:rPr>
             </w:pPr>
+            <w:ins w:id="95" w:author="Palacherla, Susmitha C (NONUS)" w:date="2019-08-07T17:01:00Z">
+              <w:r>
+                <w:rPr>
+                  <w:noProof/>
+                </w:rPr>
+                <w:drawing>
+                  <wp:inline distT="0" distB="0" distL="0" distR="0" wp14:anchorId="2959782C" wp14:editId="493ACE26">
+                    <wp:extent cx="3230880" cy="1828732"/>
+                    <wp:effectExtent l="0" t="0" r="7620" b="635"/>
+                    <wp:docPr id="3" name="Picture 3"/>
+                    <wp:cNvGraphicFramePr>
+                      <a:graphicFrameLocks xmlns:a="http://schemas.openxmlformats.org/drawingml/2006/main" noChangeAspect="1"/>
+                    </wp:cNvGraphicFramePr>
+                    <a:graphic xmlns:a="http://schemas.openxmlformats.org/drawingml/2006/main">
+                      <a:graphicData uri="http://schemas.openxmlformats.org/drawingml/2006/picture">
+                        <pic:pic xmlns:pic="http://schemas.openxmlformats.org/drawingml/2006/picture">
+                          <pic:nvPicPr>
+                            <pic:cNvPr id="1" name=""/>
+                            <pic:cNvPicPr/>
+                          </pic:nvPicPr>
+                          <pic:blipFill>
+                            <a:blip r:embed="rId35"/>
+                            <a:stretch>
+                              <a:fillRect/>
+                            </a:stretch>
+                          </pic:blipFill>
+                          <pic:spPr>
+                            <a:xfrm>
+                              <a:off x="0" y="0"/>
+                              <a:ext cx="3237018" cy="1832206"/>
+                            </a:xfrm>
+                            <a:prstGeom prst="rect">
+                              <a:avLst/>
+                            </a:prstGeom>
+                          </pic:spPr>
+                        </pic:pic>
+                      </a:graphicData>
+                    </a:graphic>
+                  </wp:inline>
+                </w:drawing>
+              </w:r>
+            </w:ins>
           </w:p>
         </w:tc>
       </w:tr>
@@ -24911,168 +25297,12 @@
               <w:rPr>
                 <w:noProof/>
               </w:rPr>
+              <w:lastRenderedPageBreak/>
               <w:drawing>
                 <wp:inline distT="0" distB="0" distL="0" distR="0" wp14:anchorId="22597C02" wp14:editId="15BBBA11">
                   <wp:extent cx="4782312" cy="1828800"/>
                   <wp:effectExtent l="0" t="0" r="0" b="0"/>
                   <wp:docPr id="57" name="Picture 57"/>
-                  <wp:cNvGraphicFramePr>
-                    <a:graphicFrameLocks xmlns:a="http://schemas.openxmlformats.org/drawingml/2006/main" noChangeAspect="1"/>
-                  </wp:cNvGraphicFramePr>
-                  <a:graphic xmlns:a="http://schemas.openxmlformats.org/drawingml/2006/main">
-                    <a:graphicData uri="http://schemas.openxmlformats.org/drawingml/2006/picture">
-                      <pic:pic xmlns:pic="http://schemas.openxmlformats.org/drawingml/2006/picture">
-                        <pic:nvPicPr>
-                          <pic:cNvPr id="1" name=""/>
-                          <pic:cNvPicPr/>
-                        </pic:nvPicPr>
-                        <pic:blipFill>
-                          <a:blip r:embed="rId34"/>
-                          <a:stretch>
-                            <a:fillRect/>
-                          </a:stretch>
-                        </pic:blipFill>
-                        <pic:spPr>
-                          <a:xfrm>
-                            <a:off x="0" y="0"/>
-                            <a:ext cx="4782312" cy="1828800"/>
-                          </a:xfrm>
-                          <a:prstGeom prst="rect">
-                            <a:avLst/>
-                          </a:prstGeom>
-                        </pic:spPr>
-                      </pic:pic>
-                    </a:graphicData>
-                  </a:graphic>
-                </wp:inline>
-              </w:drawing>
-            </w:r>
-          </w:p>
-        </w:tc>
-      </w:tr>
-      <w:tr>
-        <w:tc>
-          <w:tcPr>
-            <w:tcW w:w="9350" w:type="dxa"/>
-          </w:tcPr>
-          <w:p>
-            <w:pPr>
-              <w:widowControl w:val="0"/>
-              <w:autoSpaceDE w:val="0"/>
-              <w:autoSpaceDN w:val="0"/>
-              <w:adjustRightInd w:val="0"/>
-              <w:spacing w:after="0" w:line="240" w:lineRule="auto"/>
-              <w:rPr>
-                <w:rFonts w:ascii="Times New Roman" w:hAnsi="Times New Roman"/>
-              </w:rPr>
-            </w:pPr>
-          </w:p>
-        </w:tc>
-      </w:tr>
-      <w:tr>
-        <w:tc>
-          <w:tcPr>
-            <w:tcW w:w="9350" w:type="dxa"/>
-          </w:tcPr>
-          <w:p>
-            <w:pPr>
-              <w:widowControl w:val="0"/>
-              <w:autoSpaceDE w:val="0"/>
-              <w:autoSpaceDN w:val="0"/>
-              <w:adjustRightInd w:val="0"/>
-              <w:spacing w:after="0" w:line="240" w:lineRule="auto"/>
-              <w:rPr>
-                <w:rFonts w:ascii="Times New Roman" w:hAnsi="Times New Roman"/>
-              </w:rPr>
-            </w:pPr>
-            <w:r>
-              <w:rPr>
-                <w:noProof/>
-              </w:rPr>
-              <w:lastRenderedPageBreak/>
-              <w:drawing>
-                <wp:inline distT="0" distB="0" distL="0" distR="0" wp14:anchorId="1E6EDF56" wp14:editId="5FEC5F13">
-                  <wp:extent cx="4400550" cy="2076450"/>
-                  <wp:effectExtent l="0" t="0" r="0" b="0"/>
-                  <wp:docPr id="61" name="Picture 61"/>
-                  <wp:cNvGraphicFramePr>
-                    <a:graphicFrameLocks xmlns:a="http://schemas.openxmlformats.org/drawingml/2006/main" noChangeAspect="1"/>
-                  </wp:cNvGraphicFramePr>
-                  <a:graphic xmlns:a="http://schemas.openxmlformats.org/drawingml/2006/main">
-                    <a:graphicData uri="http://schemas.openxmlformats.org/drawingml/2006/picture">
-                      <pic:pic xmlns:pic="http://schemas.openxmlformats.org/drawingml/2006/picture">
-                        <pic:nvPicPr>
-                          <pic:cNvPr id="1" name=""/>
-                          <pic:cNvPicPr/>
-                        </pic:nvPicPr>
-                        <pic:blipFill>
-                          <a:blip r:embed="rId35"/>
-                          <a:stretch>
-                            <a:fillRect/>
-                          </a:stretch>
-                        </pic:blipFill>
-                        <pic:spPr>
-                          <a:xfrm>
-                            <a:off x="0" y="0"/>
-                            <a:ext cx="4400550" cy="2076450"/>
-                          </a:xfrm>
-                          <a:prstGeom prst="rect">
-                            <a:avLst/>
-                          </a:prstGeom>
-                        </pic:spPr>
-                      </pic:pic>
-                    </a:graphicData>
-                  </a:graphic>
-                </wp:inline>
-              </w:drawing>
-            </w:r>
-          </w:p>
-        </w:tc>
-      </w:tr>
-      <w:tr>
-        <w:tc>
-          <w:tcPr>
-            <w:tcW w:w="9350" w:type="dxa"/>
-          </w:tcPr>
-          <w:p>
-            <w:pPr>
-              <w:widowControl w:val="0"/>
-              <w:autoSpaceDE w:val="0"/>
-              <w:autoSpaceDN w:val="0"/>
-              <w:adjustRightInd w:val="0"/>
-              <w:spacing w:after="0" w:line="240" w:lineRule="auto"/>
-              <w:rPr>
-                <w:rFonts w:ascii="Times New Roman" w:hAnsi="Times New Roman"/>
-              </w:rPr>
-            </w:pPr>
-          </w:p>
-        </w:tc>
-      </w:tr>
-      <w:tr>
-        <w:tc>
-          <w:tcPr>
-            <w:tcW w:w="9350" w:type="dxa"/>
-          </w:tcPr>
-          <w:p>
-            <w:pPr>
-              <w:widowControl w:val="0"/>
-              <w:autoSpaceDE w:val="0"/>
-              <w:autoSpaceDN w:val="0"/>
-              <w:adjustRightInd w:val="0"/>
-              <w:spacing w:after="0" w:line="240" w:lineRule="auto"/>
-              <w:rPr>
-                <w:rFonts w:ascii="Times New Roman" w:hAnsi="Times New Roman"/>
-              </w:rPr>
-            </w:pPr>
-            <w:r>
-              <w:rPr>
-                <w:noProof/>
-              </w:rPr>
-              <w:drawing>
-                <wp:inline distT="0" distB="0" distL="0" distR="0" wp14:anchorId="27A22760" wp14:editId="2C3617D7">
-                  <wp:extent cx="4050792" cy="2743200"/>
-                  <wp:effectExtent l="0" t="0" r="6985" b="0"/>
-                  <wp:docPr id="70" name="Picture 70"/>
                   <wp:cNvGraphicFramePr>
                     <a:graphicFrameLocks xmlns:a="http://schemas.openxmlformats.org/drawingml/2006/main" noChangeAspect="1"/>
                   </wp:cNvGraphicFramePr>
@@ -25092,7 +25322,7 @@
                         <pic:spPr>
                           <a:xfrm>
                             <a:off x="0" y="0"/>
-                            <a:ext cx="4050792" cy="2743200"/>
+                            <a:ext cx="4782312" cy="1828800"/>
                           </a:xfrm>
                           <a:prstGeom prst="rect">
                             <a:avLst/>
@@ -25146,12 +25376,11 @@
               <w:rPr>
                 <w:noProof/>
               </w:rPr>
-              <w:lastRenderedPageBreak/>
               <w:drawing>
-                <wp:inline distT="0" distB="0" distL="0" distR="0" wp14:anchorId="1F35D0C1" wp14:editId="2AD8A197">
-                  <wp:extent cx="4160520" cy="3657600"/>
+                <wp:inline distT="0" distB="0" distL="0" distR="0" wp14:anchorId="1E6EDF56" wp14:editId="5FEC5F13">
+                  <wp:extent cx="4400550" cy="2076450"/>
                   <wp:effectExtent l="0" t="0" r="0" b="0"/>
-                  <wp:docPr id="74" name="Picture 74"/>
+                  <wp:docPr id="61" name="Picture 61"/>
                   <wp:cNvGraphicFramePr>
                     <a:graphicFrameLocks xmlns:a="http://schemas.openxmlformats.org/drawingml/2006/main" noChangeAspect="1"/>
                   </wp:cNvGraphicFramePr>
@@ -25171,7 +25400,7 @@
                         <pic:spPr>
                           <a:xfrm>
                             <a:off x="0" y="0"/>
-                            <a:ext cx="4160520" cy="3657600"/>
+                            <a:ext cx="4400550" cy="2076450"/>
                           </a:xfrm>
                           <a:prstGeom prst="rect">
                             <a:avLst/>
@@ -25184,6 +25413,13 @@
               </w:drawing>
             </w:r>
           </w:p>
+        </w:tc>
+      </w:tr>
+      <w:tr>
+        <w:tc>
+          <w:tcPr>
+            <w:tcW w:w="9350" w:type="dxa"/>
+          </w:tcPr>
           <w:p>
             <w:pPr>
               <w:widowControl w:val="0"/>
@@ -25191,7 +25427,25 @@
               <w:autoSpaceDN w:val="0"/>
               <w:adjustRightInd w:val="0"/>
               <w:spacing w:after="0" w:line="240" w:lineRule="auto"/>
-              <w:ind w:left="1440"/>
+              <w:rPr>
+                <w:rFonts w:ascii="Times New Roman" w:hAnsi="Times New Roman"/>
+              </w:rPr>
+            </w:pPr>
+          </w:p>
+        </w:tc>
+      </w:tr>
+      <w:tr>
+        <w:tc>
+          <w:tcPr>
+            <w:tcW w:w="9350" w:type="dxa"/>
+          </w:tcPr>
+          <w:p>
+            <w:pPr>
+              <w:widowControl w:val="0"/>
+              <w:autoSpaceDE w:val="0"/>
+              <w:autoSpaceDN w:val="0"/>
+              <w:adjustRightInd w:val="0"/>
+              <w:spacing w:after="0" w:line="240" w:lineRule="auto"/>
               <w:rPr>
                 <w:rFonts w:ascii="Times New Roman" w:hAnsi="Times New Roman"/>
               </w:rPr>
@@ -25201,10 +25455,10 @@
                 <w:noProof/>
               </w:rPr>
               <w:drawing>
-                <wp:inline distT="0" distB="0" distL="0" distR="0" wp14:anchorId="4F7C294D" wp14:editId="294D8A94">
-                  <wp:extent cx="3547872" cy="2743200"/>
-                  <wp:effectExtent l="0" t="0" r="0" b="0"/>
-                  <wp:docPr id="81" name="Picture 81"/>
+                <wp:inline distT="0" distB="0" distL="0" distR="0" wp14:anchorId="27A22760" wp14:editId="2C3617D7">
+                  <wp:extent cx="4050792" cy="2743200"/>
+                  <wp:effectExtent l="0" t="0" r="6985" b="0"/>
+                  <wp:docPr id="70" name="Picture 70"/>
                   <wp:cNvGraphicFramePr>
                     <a:graphicFrameLocks xmlns:a="http://schemas.openxmlformats.org/drawingml/2006/main" noChangeAspect="1"/>
                   </wp:cNvGraphicFramePr>
@@ -25224,7 +25478,7 @@
                         <pic:spPr>
                           <a:xfrm>
                             <a:off x="0" y="0"/>
-                            <a:ext cx="3547872" cy="2743200"/>
+                            <a:ext cx="4050792" cy="2743200"/>
                           </a:xfrm>
                           <a:prstGeom prst="rect">
                             <a:avLst/>
@@ -25274,139 +25528,16 @@
                 <w:rFonts w:ascii="Times New Roman" w:hAnsi="Times New Roman"/>
               </w:rPr>
             </w:pPr>
-          </w:p>
-        </w:tc>
-      </w:tr>
-    </w:tbl>
-    <w:p>
-      <w:pPr>
-        <w:widowControl w:val="0"/>
-        <w:autoSpaceDE w:val="0"/>
-        <w:autoSpaceDN w:val="0"/>
-        <w:adjustRightInd w:val="0"/>
-        <w:spacing w:after="0" w:line="240" w:lineRule="auto"/>
-        <w:rPr>
-          <w:rFonts w:ascii="Times New Roman" w:hAnsi="Times New Roman"/>
-        </w:rPr>
-      </w:pPr>
-    </w:p>
-    <w:p>
-      <w:pPr>
-        <w:widowControl w:val="0"/>
-        <w:autoSpaceDE w:val="0"/>
-        <w:autoSpaceDN w:val="0"/>
-        <w:adjustRightInd w:val="0"/>
-        <w:spacing w:after="0" w:line="240" w:lineRule="auto"/>
-        <w:rPr>
-          <w:rFonts w:ascii="Times New Roman" w:hAnsi="Times New Roman"/>
-        </w:rPr>
-      </w:pPr>
-    </w:p>
-    <w:p>
-      <w:pPr>
-        <w:widowControl w:val="0"/>
-        <w:autoSpaceDE w:val="0"/>
-        <w:autoSpaceDN w:val="0"/>
-        <w:adjustRightInd w:val="0"/>
-        <w:spacing w:after="0" w:line="240" w:lineRule="auto"/>
-        <w:rPr>
-          <w:rFonts w:ascii="Times New Roman" w:hAnsi="Times New Roman"/>
-        </w:rPr>
-      </w:pPr>
-    </w:p>
-    <w:p>
-      <w:pPr>
-        <w:widowControl w:val="0"/>
-        <w:autoSpaceDE w:val="0"/>
-        <w:autoSpaceDN w:val="0"/>
-        <w:adjustRightInd w:val="0"/>
-        <w:spacing w:after="0" w:line="240" w:lineRule="auto"/>
-        <w:rPr>
-          <w:rFonts w:ascii="Times New Roman" w:hAnsi="Times New Roman"/>
-        </w:rPr>
-      </w:pPr>
-    </w:p>
-    <w:p>
-      <w:pPr>
-        <w:pStyle w:val="ListParagraph"/>
-        <w:widowControl w:val="0"/>
-        <w:numPr>
-          <w:ilvl w:val="4"/>
-          <w:numId w:val="6"/>
-        </w:numPr>
-        <w:autoSpaceDE w:val="0"/>
-        <w:autoSpaceDN w:val="0"/>
-        <w:adjustRightInd w:val="0"/>
-        <w:spacing w:after="0" w:line="240" w:lineRule="auto"/>
-        <w:rPr>
-          <w:rFonts w:ascii="Times New Roman" w:hAnsi="Times New Roman"/>
-          <w:b/>
-        </w:rPr>
-      </w:pPr>
-      <w:proofErr w:type="spellStart"/>
-      <w:r>
-        <w:rPr>
-          <w:rFonts w:ascii="Times New Roman" w:hAnsi="Times New Roman"/>
-          <w:b/>
-        </w:rPr>
-        <w:lastRenderedPageBreak/>
-        <w:t>SQLTask</w:t>
-      </w:r>
-      <w:proofErr w:type="spellEnd"/>
-      <w:r>
-        <w:rPr>
-          <w:rFonts w:ascii="Times New Roman" w:hAnsi="Times New Roman"/>
-          <w:b/>
-        </w:rPr>
-        <w:t>: Update Staging table and Reject Records</w:t>
-      </w:r>
-    </w:p>
-    <w:p>
-      <w:pPr>
-        <w:widowControl w:val="0"/>
-        <w:autoSpaceDE w:val="0"/>
-        <w:autoSpaceDN w:val="0"/>
-        <w:adjustRightInd w:val="0"/>
-        <w:spacing w:after="0" w:line="240" w:lineRule="auto"/>
-        <w:rPr>
-          <w:rFonts w:ascii="Times New Roman" w:hAnsi="Times New Roman"/>
-        </w:rPr>
-      </w:pPr>
-    </w:p>
-    <w:tbl>
-      <w:tblPr>
-        <w:tblStyle w:val="TableGrid"/>
-        <w:tblW w:w="0" w:type="auto"/>
-        <w:tblLook w:val="04A0" w:firstRow="1" w:lastRow="0" w:firstColumn="1" w:lastColumn="0" w:noHBand="0" w:noVBand="1"/>
-      </w:tblPr>
-      <w:tblGrid>
-        <w:gridCol w:w="9350"/>
-      </w:tblGrid>
-      <w:tr>
-        <w:tc>
-          <w:tcPr>
-            <w:tcW w:w="9350" w:type="dxa"/>
-          </w:tcPr>
-          <w:p>
-            <w:pPr>
-              <w:widowControl w:val="0"/>
-              <w:autoSpaceDE w:val="0"/>
-              <w:autoSpaceDN w:val="0"/>
-              <w:adjustRightInd w:val="0"/>
-              <w:spacing w:after="0" w:line="240" w:lineRule="auto"/>
-              <w:rPr>
-                <w:rFonts w:ascii="Times New Roman" w:hAnsi="Times New Roman"/>
-              </w:rPr>
-            </w:pPr>
             <w:r>
               <w:rPr>
                 <w:noProof/>
               </w:rPr>
+              <w:lastRenderedPageBreak/>
               <w:drawing>
-                <wp:inline distT="0" distB="0" distL="0" distR="0" wp14:anchorId="3A42F901" wp14:editId="6CD5267C">
-                  <wp:extent cx="5076825" cy="1162050"/>
-                  <wp:effectExtent l="0" t="0" r="9525" b="0"/>
-                  <wp:docPr id="82" name="Picture 82"/>
+                <wp:inline distT="0" distB="0" distL="0" distR="0" wp14:anchorId="1F35D0C1" wp14:editId="2AD8A197">
+                  <wp:extent cx="4160520" cy="3657600"/>
+                  <wp:effectExtent l="0" t="0" r="0" b="0"/>
+                  <wp:docPr id="74" name="Picture 74"/>
                   <wp:cNvGraphicFramePr>
                     <a:graphicFrameLocks xmlns:a="http://schemas.openxmlformats.org/drawingml/2006/main" noChangeAspect="1"/>
                   </wp:cNvGraphicFramePr>
@@ -25426,7 +25557,7 @@
                         <pic:spPr>
                           <a:xfrm>
                             <a:off x="0" y="0"/>
-                            <a:ext cx="5076825" cy="1162050"/>
+                            <a:ext cx="4160520" cy="3657600"/>
                           </a:xfrm>
                           <a:prstGeom prst="rect">
                             <a:avLst/>
@@ -25439,13 +25570,6 @@
               </w:drawing>
             </w:r>
           </w:p>
-        </w:tc>
-      </w:tr>
-      <w:tr>
-        <w:tc>
-          <w:tcPr>
-            <w:tcW w:w="9350" w:type="dxa"/>
-          </w:tcPr>
           <w:p>
             <w:pPr>
               <w:widowControl w:val="0"/>
@@ -25453,25 +25577,7 @@
               <w:autoSpaceDN w:val="0"/>
               <w:adjustRightInd w:val="0"/>
               <w:spacing w:after="0" w:line="240" w:lineRule="auto"/>
-              <w:rPr>
-                <w:rFonts w:ascii="Times New Roman" w:hAnsi="Times New Roman"/>
-              </w:rPr>
-            </w:pPr>
-          </w:p>
-        </w:tc>
-      </w:tr>
-      <w:tr>
-        <w:tc>
-          <w:tcPr>
-            <w:tcW w:w="9350" w:type="dxa"/>
-          </w:tcPr>
-          <w:p>
-            <w:pPr>
-              <w:widowControl w:val="0"/>
-              <w:autoSpaceDE w:val="0"/>
-              <w:autoSpaceDN w:val="0"/>
-              <w:adjustRightInd w:val="0"/>
-              <w:spacing w:after="0" w:line="240" w:lineRule="auto"/>
+              <w:ind w:left="1440"/>
               <w:rPr>
                 <w:rFonts w:ascii="Times New Roman" w:hAnsi="Times New Roman"/>
               </w:rPr>
@@ -25481,10 +25587,10 @@
                 <w:noProof/>
               </w:rPr>
               <w:drawing>
-                <wp:inline distT="0" distB="0" distL="0" distR="0" wp14:anchorId="62D588B1" wp14:editId="327FFC40">
-                  <wp:extent cx="4626864" cy="2743200"/>
-                  <wp:effectExtent l="0" t="0" r="2540" b="0"/>
-                  <wp:docPr id="94" name="Picture 94"/>
+                <wp:inline distT="0" distB="0" distL="0" distR="0" wp14:anchorId="4F7C294D" wp14:editId="294D8A94">
+                  <wp:extent cx="3162300" cy="2741633"/>
+                  <wp:effectExtent l="0" t="0" r="0" b="1905"/>
+                  <wp:docPr id="81" name="Picture 81"/>
                   <wp:cNvGraphicFramePr>
                     <a:graphicFrameLocks xmlns:a="http://schemas.openxmlformats.org/drawingml/2006/main" noChangeAspect="1"/>
                   </wp:cNvGraphicFramePr>
@@ -25504,7 +25610,7 @@
                         <pic:spPr>
                           <a:xfrm>
                             <a:off x="0" y="0"/>
-                            <a:ext cx="4626864" cy="2743200"/>
+                            <a:ext cx="3181520" cy="2758296"/>
                           </a:xfrm>
                           <a:prstGeom prst="rect">
                             <a:avLst/>
@@ -25516,6 +25622,8 @@
                 </wp:inline>
               </w:drawing>
             </w:r>
+            <w:bookmarkStart w:id="96" w:name="_GoBack"/>
+            <w:bookmarkEnd w:id="96"/>
           </w:p>
         </w:tc>
       </w:tr>
@@ -25554,15 +25662,139 @@
                 <w:rFonts w:ascii="Times New Roman" w:hAnsi="Times New Roman"/>
               </w:rPr>
             </w:pPr>
+          </w:p>
+        </w:tc>
+      </w:tr>
+    </w:tbl>
+    <w:p>
+      <w:pPr>
+        <w:widowControl w:val="0"/>
+        <w:autoSpaceDE w:val="0"/>
+        <w:autoSpaceDN w:val="0"/>
+        <w:adjustRightInd w:val="0"/>
+        <w:spacing w:after="0" w:line="240" w:lineRule="auto"/>
+        <w:rPr>
+          <w:rFonts w:ascii="Times New Roman" w:hAnsi="Times New Roman"/>
+        </w:rPr>
+      </w:pPr>
+    </w:p>
+    <w:p>
+      <w:pPr>
+        <w:widowControl w:val="0"/>
+        <w:autoSpaceDE w:val="0"/>
+        <w:autoSpaceDN w:val="0"/>
+        <w:adjustRightInd w:val="0"/>
+        <w:spacing w:after="0" w:line="240" w:lineRule="auto"/>
+        <w:rPr>
+          <w:rFonts w:ascii="Times New Roman" w:hAnsi="Times New Roman"/>
+        </w:rPr>
+      </w:pPr>
+    </w:p>
+    <w:p>
+      <w:pPr>
+        <w:widowControl w:val="0"/>
+        <w:autoSpaceDE w:val="0"/>
+        <w:autoSpaceDN w:val="0"/>
+        <w:adjustRightInd w:val="0"/>
+        <w:spacing w:after="0" w:line="240" w:lineRule="auto"/>
+        <w:rPr>
+          <w:rFonts w:ascii="Times New Roman" w:hAnsi="Times New Roman"/>
+        </w:rPr>
+      </w:pPr>
+    </w:p>
+    <w:p>
+      <w:pPr>
+        <w:widowControl w:val="0"/>
+        <w:autoSpaceDE w:val="0"/>
+        <w:autoSpaceDN w:val="0"/>
+        <w:adjustRightInd w:val="0"/>
+        <w:spacing w:after="0" w:line="240" w:lineRule="auto"/>
+        <w:rPr>
+          <w:rFonts w:ascii="Times New Roman" w:hAnsi="Times New Roman"/>
+        </w:rPr>
+      </w:pPr>
+    </w:p>
+    <w:p>
+      <w:pPr>
+        <w:pStyle w:val="ListParagraph"/>
+        <w:widowControl w:val="0"/>
+        <w:numPr>
+          <w:ilvl w:val="4"/>
+          <w:numId w:val="6"/>
+        </w:numPr>
+        <w:autoSpaceDE w:val="0"/>
+        <w:autoSpaceDN w:val="0"/>
+        <w:adjustRightInd w:val="0"/>
+        <w:spacing w:after="0" w:line="240" w:lineRule="auto"/>
+        <w:rPr>
+          <w:rFonts w:ascii="Times New Roman" w:hAnsi="Times New Roman"/>
+          <w:b/>
+        </w:rPr>
+      </w:pPr>
+      <w:proofErr w:type="spellStart"/>
+      <w:r>
+        <w:rPr>
+          <w:rFonts w:ascii="Times New Roman" w:hAnsi="Times New Roman"/>
+          <w:b/>
+        </w:rPr>
+        <w:lastRenderedPageBreak/>
+        <w:t>SQLTask</w:t>
+      </w:r>
+      <w:proofErr w:type="spellEnd"/>
+      <w:r>
+        <w:rPr>
+          <w:rFonts w:ascii="Times New Roman" w:hAnsi="Times New Roman"/>
+          <w:b/>
+        </w:rPr>
+        <w:t>: Update Staging table and Reject Records</w:t>
+      </w:r>
+    </w:p>
+    <w:p>
+      <w:pPr>
+        <w:widowControl w:val="0"/>
+        <w:autoSpaceDE w:val="0"/>
+        <w:autoSpaceDN w:val="0"/>
+        <w:adjustRightInd w:val="0"/>
+        <w:spacing w:after="0" w:line="240" w:lineRule="auto"/>
+        <w:rPr>
+          <w:rFonts w:ascii="Times New Roman" w:hAnsi="Times New Roman"/>
+        </w:rPr>
+      </w:pPr>
+    </w:p>
+    <w:tbl>
+      <w:tblPr>
+        <w:tblStyle w:val="TableGrid"/>
+        <w:tblW w:w="0" w:type="auto"/>
+        <w:tblLook w:val="04A0" w:firstRow="1" w:lastRow="0" w:firstColumn="1" w:lastColumn="0" w:noHBand="0" w:noVBand="1"/>
+      </w:tblPr>
+      <w:tblGrid>
+        <w:gridCol w:w="9350"/>
+      </w:tblGrid>
+      <w:tr>
+        <w:tc>
+          <w:tcPr>
+            <w:tcW w:w="9350" w:type="dxa"/>
+          </w:tcPr>
+          <w:p>
+            <w:pPr>
+              <w:widowControl w:val="0"/>
+              <w:autoSpaceDE w:val="0"/>
+              <w:autoSpaceDN w:val="0"/>
+              <w:adjustRightInd w:val="0"/>
+              <w:spacing w:after="0" w:line="240" w:lineRule="auto"/>
+              <w:rPr>
+                <w:rFonts w:ascii="Times New Roman" w:hAnsi="Times New Roman"/>
+              </w:rPr>
+            </w:pPr>
             <w:r>
               <w:rPr>
                 <w:noProof/>
               </w:rPr>
               <w:drawing>
-                <wp:inline distT="0" distB="0" distL="0" distR="0" wp14:anchorId="6EF3A627" wp14:editId="05B9EE1E">
-                  <wp:extent cx="4965192" cy="1828800"/>
-                  <wp:effectExtent l="0" t="0" r="6985" b="0"/>
-                  <wp:docPr id="128" name="Picture 128"/>
+                <wp:inline distT="0" distB="0" distL="0" distR="0" wp14:anchorId="3A42F901" wp14:editId="6CD5267C">
+                  <wp:extent cx="5076825" cy="1162050"/>
+                  <wp:effectExtent l="0" t="0" r="9525" b="0"/>
+                  <wp:docPr id="82" name="Picture 82"/>
                   <wp:cNvGraphicFramePr>
                     <a:graphicFrameLocks xmlns:a="http://schemas.openxmlformats.org/drawingml/2006/main" noChangeAspect="1"/>
                   </wp:cNvGraphicFramePr>
@@ -25582,7 +25814,7 @@
                         <pic:spPr>
                           <a:xfrm>
                             <a:off x="0" y="0"/>
-                            <a:ext cx="4965192" cy="1828800"/>
+                            <a:ext cx="5076825" cy="1162050"/>
                           </a:xfrm>
                           <a:prstGeom prst="rect">
                             <a:avLst/>
@@ -25616,123 +25848,6 @@
           </w:p>
         </w:tc>
       </w:tr>
-    </w:tbl>
-    <w:p>
-      <w:pPr>
-        <w:widowControl w:val="0"/>
-        <w:autoSpaceDE w:val="0"/>
-        <w:autoSpaceDN w:val="0"/>
-        <w:adjustRightInd w:val="0"/>
-        <w:spacing w:after="0" w:line="240" w:lineRule="auto"/>
-        <w:rPr>
-          <w:rFonts w:ascii="Times New Roman" w:hAnsi="Times New Roman"/>
-        </w:rPr>
-      </w:pPr>
-    </w:p>
-    <w:p>
-      <w:pPr>
-        <w:widowControl w:val="0"/>
-        <w:autoSpaceDE w:val="0"/>
-        <w:autoSpaceDN w:val="0"/>
-        <w:adjustRightInd w:val="0"/>
-        <w:spacing w:after="0" w:line="240" w:lineRule="auto"/>
-        <w:rPr>
-          <w:rFonts w:ascii="Times New Roman" w:hAnsi="Times New Roman"/>
-        </w:rPr>
-      </w:pPr>
-    </w:p>
-    <w:p>
-      <w:pPr>
-        <w:widowControl w:val="0"/>
-        <w:autoSpaceDE w:val="0"/>
-        <w:autoSpaceDN w:val="0"/>
-        <w:adjustRightInd w:val="0"/>
-        <w:spacing w:after="0" w:line="240" w:lineRule="auto"/>
-        <w:rPr>
-          <w:rFonts w:ascii="Times New Roman" w:hAnsi="Times New Roman"/>
-        </w:rPr>
-      </w:pPr>
-    </w:p>
-    <w:p>
-      <w:pPr>
-        <w:widowControl w:val="0"/>
-        <w:autoSpaceDE w:val="0"/>
-        <w:autoSpaceDN w:val="0"/>
-        <w:adjustRightInd w:val="0"/>
-        <w:spacing w:after="0" w:line="240" w:lineRule="auto"/>
-        <w:rPr>
-          <w:rFonts w:ascii="Times New Roman" w:hAnsi="Times New Roman"/>
-        </w:rPr>
-      </w:pPr>
-    </w:p>
-    <w:p>
-      <w:pPr>
-        <w:widowControl w:val="0"/>
-        <w:autoSpaceDE w:val="0"/>
-        <w:autoSpaceDN w:val="0"/>
-        <w:adjustRightInd w:val="0"/>
-        <w:spacing w:after="0" w:line="240" w:lineRule="auto"/>
-        <w:rPr>
-          <w:rFonts w:ascii="Times New Roman" w:hAnsi="Times New Roman"/>
-        </w:rPr>
-      </w:pPr>
-    </w:p>
-    <w:p>
-      <w:pPr>
-        <w:pStyle w:val="ListParagraph"/>
-        <w:widowControl w:val="0"/>
-        <w:numPr>
-          <w:ilvl w:val="4"/>
-          <w:numId w:val="6"/>
-        </w:numPr>
-        <w:autoSpaceDE w:val="0"/>
-        <w:autoSpaceDN w:val="0"/>
-        <w:adjustRightInd w:val="0"/>
-        <w:spacing w:after="0" w:line="240" w:lineRule="auto"/>
-        <w:rPr>
-          <w:rFonts w:ascii="Times New Roman" w:hAnsi="Times New Roman"/>
-          <w:b/>
-        </w:rPr>
-      </w:pPr>
-      <w:proofErr w:type="spellStart"/>
-      <w:r>
-        <w:rPr>
-          <w:rFonts w:ascii="Times New Roman" w:hAnsi="Times New Roman"/>
-          <w:b/>
-        </w:rPr>
-        <w:lastRenderedPageBreak/>
-        <w:t>SQLTask</w:t>
-      </w:r>
-      <w:proofErr w:type="spellEnd"/>
-      <w:r>
-        <w:rPr>
-          <w:rFonts w:ascii="Times New Roman" w:hAnsi="Times New Roman"/>
-          <w:b/>
-        </w:rPr>
-        <w:t>: Update Coaching_Log and Evaluation tables</w:t>
-      </w:r>
-    </w:p>
-    <w:p>
-      <w:pPr>
-        <w:widowControl w:val="0"/>
-        <w:autoSpaceDE w:val="0"/>
-        <w:autoSpaceDN w:val="0"/>
-        <w:adjustRightInd w:val="0"/>
-        <w:spacing w:after="0" w:line="240" w:lineRule="auto"/>
-        <w:rPr>
-          <w:rFonts w:ascii="Times New Roman" w:hAnsi="Times New Roman"/>
-        </w:rPr>
-      </w:pPr>
-    </w:p>
-    <w:tbl>
-      <w:tblPr>
-        <w:tblStyle w:val="TableGrid"/>
-        <w:tblW w:w="0" w:type="auto"/>
-        <w:tblLook w:val="04A0" w:firstRow="1" w:lastRow="0" w:firstColumn="1" w:lastColumn="0" w:noHBand="0" w:noVBand="1"/>
-      </w:tblPr>
-      <w:tblGrid>
-        <w:gridCol w:w="9350"/>
-      </w:tblGrid>
       <w:tr>
         <w:tc>
           <w:tcPr>
@@ -25754,10 +25869,10 @@
                 <w:noProof/>
               </w:rPr>
               <w:drawing>
-                <wp:inline distT="0" distB="0" distL="0" distR="0" wp14:anchorId="7814B40A" wp14:editId="49E6C6C5">
-                  <wp:extent cx="3933825" cy="1304925"/>
-                  <wp:effectExtent l="0" t="0" r="9525" b="9525"/>
-                  <wp:docPr id="133" name="Picture 133"/>
+                <wp:inline distT="0" distB="0" distL="0" distR="0" wp14:anchorId="62D588B1" wp14:editId="327FFC40">
+                  <wp:extent cx="4626864" cy="2743200"/>
+                  <wp:effectExtent l="0" t="0" r="2540" b="0"/>
+                  <wp:docPr id="94" name="Picture 94"/>
                   <wp:cNvGraphicFramePr>
                     <a:graphicFrameLocks xmlns:a="http://schemas.openxmlformats.org/drawingml/2006/main" noChangeAspect="1"/>
                   </wp:cNvGraphicFramePr>
@@ -25777,7 +25892,7 @@
                         <pic:spPr>
                           <a:xfrm>
                             <a:off x="0" y="0"/>
-                            <a:ext cx="3933825" cy="1304925"/>
+                            <a:ext cx="4626864" cy="2743200"/>
                           </a:xfrm>
                           <a:prstGeom prst="rect">
                             <a:avLst/>
@@ -25832,10 +25947,10 @@
                 <w:noProof/>
               </w:rPr>
               <w:drawing>
-                <wp:inline distT="0" distB="0" distL="0" distR="0" wp14:anchorId="5BB71557" wp14:editId="61E94653">
-                  <wp:extent cx="3931920" cy="2743200"/>
-                  <wp:effectExtent l="0" t="0" r="0" b="0"/>
-                  <wp:docPr id="134" name="Picture 134"/>
+                <wp:inline distT="0" distB="0" distL="0" distR="0" wp14:anchorId="6EF3A627" wp14:editId="05B9EE1E">
+                  <wp:extent cx="4965192" cy="1828800"/>
+                  <wp:effectExtent l="0" t="0" r="6985" b="0"/>
+                  <wp:docPr id="128" name="Picture 128"/>
                   <wp:cNvGraphicFramePr>
                     <a:graphicFrameLocks xmlns:a="http://schemas.openxmlformats.org/drawingml/2006/main" noChangeAspect="1"/>
                   </wp:cNvGraphicFramePr>
@@ -25855,84 +25970,6 @@
                         <pic:spPr>
                           <a:xfrm>
                             <a:off x="0" y="0"/>
-                            <a:ext cx="3931920" cy="2743200"/>
-                          </a:xfrm>
-                          <a:prstGeom prst="rect">
-                            <a:avLst/>
-                          </a:prstGeom>
-                        </pic:spPr>
-                      </pic:pic>
-                    </a:graphicData>
-                  </a:graphic>
-                </wp:inline>
-              </w:drawing>
-            </w:r>
-          </w:p>
-        </w:tc>
-      </w:tr>
-      <w:tr>
-        <w:tc>
-          <w:tcPr>
-            <w:tcW w:w="9350" w:type="dxa"/>
-          </w:tcPr>
-          <w:p>
-            <w:pPr>
-              <w:widowControl w:val="0"/>
-              <w:autoSpaceDE w:val="0"/>
-              <w:autoSpaceDN w:val="0"/>
-              <w:adjustRightInd w:val="0"/>
-              <w:spacing w:after="0" w:line="240" w:lineRule="auto"/>
-              <w:rPr>
-                <w:rFonts w:ascii="Times New Roman" w:hAnsi="Times New Roman"/>
-              </w:rPr>
-            </w:pPr>
-          </w:p>
-        </w:tc>
-      </w:tr>
-      <w:tr>
-        <w:tc>
-          <w:tcPr>
-            <w:tcW w:w="9350" w:type="dxa"/>
-          </w:tcPr>
-          <w:p>
-            <w:pPr>
-              <w:widowControl w:val="0"/>
-              <w:autoSpaceDE w:val="0"/>
-              <w:autoSpaceDN w:val="0"/>
-              <w:adjustRightInd w:val="0"/>
-              <w:spacing w:after="0" w:line="240" w:lineRule="auto"/>
-              <w:rPr>
-                <w:rFonts w:ascii="Times New Roman" w:hAnsi="Times New Roman"/>
-              </w:rPr>
-            </w:pPr>
-            <w:r>
-              <w:rPr>
-                <w:noProof/>
-              </w:rPr>
-              <w:drawing>
-                <wp:inline distT="0" distB="0" distL="0" distR="0" wp14:anchorId="465CF42C" wp14:editId="77100706">
-                  <wp:extent cx="4965192" cy="1828800"/>
-                  <wp:effectExtent l="0" t="0" r="6985" b="0"/>
-                  <wp:docPr id="132" name="Picture 132"/>
-                  <wp:cNvGraphicFramePr>
-                    <a:graphicFrameLocks xmlns:a="http://schemas.openxmlformats.org/drawingml/2006/main" noChangeAspect="1"/>
-                  </wp:cNvGraphicFramePr>
-                  <a:graphic xmlns:a="http://schemas.openxmlformats.org/drawingml/2006/main">
-                    <a:graphicData uri="http://schemas.openxmlformats.org/drawingml/2006/picture">
-                      <pic:pic xmlns:pic="http://schemas.openxmlformats.org/drawingml/2006/picture">
-                        <pic:nvPicPr>
-                          <pic:cNvPr id="1" name=""/>
-                          <pic:cNvPicPr/>
-                        </pic:nvPicPr>
-                        <pic:blipFill>
-                          <a:blip r:embed="rId41"/>
-                          <a:stretch>
-                            <a:fillRect/>
-                          </a:stretch>
-                        </pic:blipFill>
-                        <pic:spPr>
-                          <a:xfrm>
-                            <a:off x="0" y="0"/>
                             <a:ext cx="4965192" cy="1828800"/>
                           </a:xfrm>
                           <a:prstGeom prst="rect">
@@ -26018,6 +26055,18 @@
     </w:p>
     <w:p>
       <w:pPr>
+        <w:widowControl w:val="0"/>
+        <w:autoSpaceDE w:val="0"/>
+        <w:autoSpaceDN w:val="0"/>
+        <w:adjustRightInd w:val="0"/>
+        <w:spacing w:after="0" w:line="240" w:lineRule="auto"/>
+        <w:rPr>
+          <w:rFonts w:ascii="Times New Roman" w:hAnsi="Times New Roman"/>
+        </w:rPr>
+      </w:pPr>
+    </w:p>
+    <w:p>
+      <w:pPr>
         <w:pStyle w:val="ListParagraph"/>
         <w:widowControl w:val="0"/>
         <w:numPr>
@@ -26033,13 +26082,22 @@
           <w:b/>
         </w:rPr>
       </w:pPr>
+      <w:proofErr w:type="spellStart"/>
       <w:r>
         <w:rPr>
           <w:rFonts w:ascii="Times New Roman" w:hAnsi="Times New Roman"/>
           <w:b/>
         </w:rPr>
         <w:lastRenderedPageBreak/>
-        <w:t>SQL Task: Update Coaching_Log and Evaluation tables</w:t>
+        <w:t>SQLTask</w:t>
+      </w:r>
+      <w:proofErr w:type="spellEnd"/>
+      <w:r>
+        <w:rPr>
+          <w:rFonts w:ascii="Times New Roman" w:hAnsi="Times New Roman"/>
+          <w:b/>
+        </w:rPr>
+        <w:t>: Update Coaching_Log and Evaluation tables</w:t>
       </w:r>
     </w:p>
     <w:p>
@@ -26084,10 +26142,10 @@
                 <w:noProof/>
               </w:rPr>
               <w:drawing>
-                <wp:inline distT="0" distB="0" distL="0" distR="0" wp14:anchorId="3D0CED40" wp14:editId="61D3BD49">
-                  <wp:extent cx="4181475" cy="971550"/>
-                  <wp:effectExtent l="0" t="0" r="9525" b="0"/>
-                  <wp:docPr id="138" name="Picture 138"/>
+                <wp:inline distT="0" distB="0" distL="0" distR="0" wp14:anchorId="7814B40A" wp14:editId="49E6C6C5">
+                  <wp:extent cx="3933825" cy="1304925"/>
+                  <wp:effectExtent l="0" t="0" r="9525" b="9525"/>
+                  <wp:docPr id="133" name="Picture 133"/>
                   <wp:cNvGraphicFramePr>
                     <a:graphicFrameLocks xmlns:a="http://schemas.openxmlformats.org/drawingml/2006/main" noChangeAspect="1"/>
                   </wp:cNvGraphicFramePr>
@@ -26107,7 +26165,7 @@
                         <pic:spPr>
                           <a:xfrm>
                             <a:off x="0" y="0"/>
-                            <a:ext cx="4181475" cy="971550"/>
+                            <a:ext cx="3933825" cy="1304925"/>
                           </a:xfrm>
                           <a:prstGeom prst="rect">
                             <a:avLst/>
@@ -26162,10 +26220,10 @@
                 <w:noProof/>
               </w:rPr>
               <w:drawing>
-                <wp:inline distT="0" distB="0" distL="0" distR="0" wp14:anchorId="07B35928" wp14:editId="05FD3930">
-                  <wp:extent cx="4928616" cy="2743200"/>
-                  <wp:effectExtent l="0" t="0" r="5715" b="0"/>
-                  <wp:docPr id="139" name="Picture 139"/>
+                <wp:inline distT="0" distB="0" distL="0" distR="0" wp14:anchorId="5BB71557" wp14:editId="61E94653">
+                  <wp:extent cx="3931920" cy="2743200"/>
+                  <wp:effectExtent l="0" t="0" r="0" b="0"/>
+                  <wp:docPr id="134" name="Picture 134"/>
                   <wp:cNvGraphicFramePr>
                     <a:graphicFrameLocks xmlns:a="http://schemas.openxmlformats.org/drawingml/2006/main" noChangeAspect="1"/>
                   </wp:cNvGraphicFramePr>
@@ -26185,7 +26243,7 @@
                         <pic:spPr>
                           <a:xfrm>
                             <a:off x="0" y="0"/>
-                            <a:ext cx="4928616" cy="2743200"/>
+                            <a:ext cx="3931920" cy="2743200"/>
                           </a:xfrm>
                           <a:prstGeom prst="rect">
                             <a:avLst/>
@@ -26240,10 +26298,184 @@
                 <w:noProof/>
               </w:rPr>
               <w:drawing>
-                <wp:inline distT="0" distB="0" distL="0" distR="0" wp14:anchorId="05797E93" wp14:editId="64DB24F9">
-                  <wp:extent cx="5422392" cy="1828800"/>
+                <wp:inline distT="0" distB="0" distL="0" distR="0" wp14:anchorId="465CF42C" wp14:editId="77100706">
+                  <wp:extent cx="4965192" cy="1828800"/>
                   <wp:effectExtent l="0" t="0" r="6985" b="0"/>
-                  <wp:docPr id="140" name="Picture 140"/>
+                  <wp:docPr id="132" name="Picture 132"/>
+                  <wp:cNvGraphicFramePr>
+                    <a:graphicFrameLocks xmlns:a="http://schemas.openxmlformats.org/drawingml/2006/main" noChangeAspect="1"/>
+                  </wp:cNvGraphicFramePr>
+                  <a:graphic xmlns:a="http://schemas.openxmlformats.org/drawingml/2006/main">
+                    <a:graphicData uri="http://schemas.openxmlformats.org/drawingml/2006/picture">
+                      <pic:pic xmlns:pic="http://schemas.openxmlformats.org/drawingml/2006/picture">
+                        <pic:nvPicPr>
+                          <pic:cNvPr id="1" name=""/>
+                          <pic:cNvPicPr/>
+                        </pic:nvPicPr>
+                        <pic:blipFill>
+                          <a:blip r:embed="rId43"/>
+                          <a:stretch>
+                            <a:fillRect/>
+                          </a:stretch>
+                        </pic:blipFill>
+                        <pic:spPr>
+                          <a:xfrm>
+                            <a:off x="0" y="0"/>
+                            <a:ext cx="4965192" cy="1828800"/>
+                          </a:xfrm>
+                          <a:prstGeom prst="rect">
+                            <a:avLst/>
+                          </a:prstGeom>
+                        </pic:spPr>
+                      </pic:pic>
+                    </a:graphicData>
+                  </a:graphic>
+                </wp:inline>
+              </w:drawing>
+            </w:r>
+          </w:p>
+        </w:tc>
+      </w:tr>
+      <w:tr>
+        <w:tc>
+          <w:tcPr>
+            <w:tcW w:w="9350" w:type="dxa"/>
+          </w:tcPr>
+          <w:p>
+            <w:pPr>
+              <w:widowControl w:val="0"/>
+              <w:autoSpaceDE w:val="0"/>
+              <w:autoSpaceDN w:val="0"/>
+              <w:adjustRightInd w:val="0"/>
+              <w:spacing w:after="0" w:line="240" w:lineRule="auto"/>
+              <w:rPr>
+                <w:rFonts w:ascii="Times New Roman" w:hAnsi="Times New Roman"/>
+              </w:rPr>
+            </w:pPr>
+          </w:p>
+        </w:tc>
+      </w:tr>
+    </w:tbl>
+    <w:p>
+      <w:pPr>
+        <w:widowControl w:val="0"/>
+        <w:autoSpaceDE w:val="0"/>
+        <w:autoSpaceDN w:val="0"/>
+        <w:adjustRightInd w:val="0"/>
+        <w:spacing w:after="0" w:line="240" w:lineRule="auto"/>
+        <w:rPr>
+          <w:rFonts w:ascii="Times New Roman" w:hAnsi="Times New Roman"/>
+        </w:rPr>
+      </w:pPr>
+    </w:p>
+    <w:p>
+      <w:pPr>
+        <w:widowControl w:val="0"/>
+        <w:autoSpaceDE w:val="0"/>
+        <w:autoSpaceDN w:val="0"/>
+        <w:adjustRightInd w:val="0"/>
+        <w:spacing w:after="0" w:line="240" w:lineRule="auto"/>
+        <w:rPr>
+          <w:rFonts w:ascii="Times New Roman" w:hAnsi="Times New Roman"/>
+        </w:rPr>
+      </w:pPr>
+    </w:p>
+    <w:p>
+      <w:pPr>
+        <w:widowControl w:val="0"/>
+        <w:autoSpaceDE w:val="0"/>
+        <w:autoSpaceDN w:val="0"/>
+        <w:adjustRightInd w:val="0"/>
+        <w:spacing w:after="0" w:line="240" w:lineRule="auto"/>
+        <w:rPr>
+          <w:rFonts w:ascii="Times New Roman" w:hAnsi="Times New Roman"/>
+        </w:rPr>
+      </w:pPr>
+    </w:p>
+    <w:p>
+      <w:pPr>
+        <w:widowControl w:val="0"/>
+        <w:autoSpaceDE w:val="0"/>
+        <w:autoSpaceDN w:val="0"/>
+        <w:adjustRightInd w:val="0"/>
+        <w:spacing w:after="0" w:line="240" w:lineRule="auto"/>
+        <w:rPr>
+          <w:rFonts w:ascii="Times New Roman" w:hAnsi="Times New Roman"/>
+        </w:rPr>
+      </w:pPr>
+    </w:p>
+    <w:p>
+      <w:pPr>
+        <w:pStyle w:val="ListParagraph"/>
+        <w:widowControl w:val="0"/>
+        <w:numPr>
+          <w:ilvl w:val="4"/>
+          <w:numId w:val="6"/>
+        </w:numPr>
+        <w:autoSpaceDE w:val="0"/>
+        <w:autoSpaceDN w:val="0"/>
+        <w:adjustRightInd w:val="0"/>
+        <w:spacing w:after="0" w:line="240" w:lineRule="auto"/>
+        <w:rPr>
+          <w:rFonts w:ascii="Times New Roman" w:hAnsi="Times New Roman"/>
+          <w:b/>
+        </w:rPr>
+      </w:pPr>
+      <w:r>
+        <w:rPr>
+          <w:rFonts w:ascii="Times New Roman" w:hAnsi="Times New Roman"/>
+          <w:b/>
+        </w:rPr>
+        <w:lastRenderedPageBreak/>
+        <w:t>SQL Task: Update Coaching_Log and Evaluation tables</w:t>
+      </w:r>
+    </w:p>
+    <w:p>
+      <w:pPr>
+        <w:widowControl w:val="0"/>
+        <w:autoSpaceDE w:val="0"/>
+        <w:autoSpaceDN w:val="0"/>
+        <w:adjustRightInd w:val="0"/>
+        <w:spacing w:after="0" w:line="240" w:lineRule="auto"/>
+        <w:rPr>
+          <w:rFonts w:ascii="Times New Roman" w:hAnsi="Times New Roman"/>
+        </w:rPr>
+      </w:pPr>
+    </w:p>
+    <w:tbl>
+      <w:tblPr>
+        <w:tblStyle w:val="TableGrid"/>
+        <w:tblW w:w="0" w:type="auto"/>
+        <w:tblLook w:val="04A0" w:firstRow="1" w:lastRow="0" w:firstColumn="1" w:lastColumn="0" w:noHBand="0" w:noVBand="1"/>
+      </w:tblPr>
+      <w:tblGrid>
+        <w:gridCol w:w="9350"/>
+      </w:tblGrid>
+      <w:tr>
+        <w:tc>
+          <w:tcPr>
+            <w:tcW w:w="9350" w:type="dxa"/>
+          </w:tcPr>
+          <w:p>
+            <w:pPr>
+              <w:widowControl w:val="0"/>
+              <w:autoSpaceDE w:val="0"/>
+              <w:autoSpaceDN w:val="0"/>
+              <w:adjustRightInd w:val="0"/>
+              <w:spacing w:after="0" w:line="240" w:lineRule="auto"/>
+              <w:rPr>
+                <w:rFonts w:ascii="Times New Roman" w:hAnsi="Times New Roman"/>
+              </w:rPr>
+            </w:pPr>
+            <w:r>
+              <w:rPr>
+                <w:noProof/>
+              </w:rPr>
+              <w:drawing>
+                <wp:inline distT="0" distB="0" distL="0" distR="0" wp14:anchorId="3D0CED40" wp14:editId="61D3BD49">
+                  <wp:extent cx="4181475" cy="971550"/>
+                  <wp:effectExtent l="0" t="0" r="9525" b="0"/>
+                  <wp:docPr id="138" name="Picture 138"/>
                   <wp:cNvGraphicFramePr>
                     <a:graphicFrameLocks xmlns:a="http://schemas.openxmlformats.org/drawingml/2006/main" noChangeAspect="1"/>
                   </wp:cNvGraphicFramePr>
@@ -26263,7 +26495,7 @@
                         <pic:spPr>
                           <a:xfrm>
                             <a:off x="0" y="0"/>
-                            <a:ext cx="5422392" cy="1828800"/>
+                            <a:ext cx="4181475" cy="971550"/>
                           </a:xfrm>
                           <a:prstGeom prst="rect">
                             <a:avLst/>
@@ -26297,138 +26529,6 @@
           </w:p>
         </w:tc>
       </w:tr>
-    </w:tbl>
-    <w:p>
-      <w:pPr>
-        <w:widowControl w:val="0"/>
-        <w:autoSpaceDE w:val="0"/>
-        <w:autoSpaceDN w:val="0"/>
-        <w:adjustRightInd w:val="0"/>
-        <w:spacing w:after="0" w:line="240" w:lineRule="auto"/>
-        <w:rPr>
-          <w:rFonts w:ascii="Times New Roman" w:hAnsi="Times New Roman"/>
-        </w:rPr>
-      </w:pPr>
-    </w:p>
-    <w:p>
-      <w:pPr>
-        <w:widowControl w:val="0"/>
-        <w:autoSpaceDE w:val="0"/>
-        <w:autoSpaceDN w:val="0"/>
-        <w:adjustRightInd w:val="0"/>
-        <w:spacing w:after="0" w:line="240" w:lineRule="auto"/>
-        <w:rPr>
-          <w:rFonts w:ascii="Times New Roman" w:hAnsi="Times New Roman"/>
-        </w:rPr>
-      </w:pPr>
-    </w:p>
-    <w:p>
-      <w:pPr>
-        <w:widowControl w:val="0"/>
-        <w:autoSpaceDE w:val="0"/>
-        <w:autoSpaceDN w:val="0"/>
-        <w:adjustRightInd w:val="0"/>
-        <w:spacing w:after="0" w:line="240" w:lineRule="auto"/>
-        <w:rPr>
-          <w:rFonts w:ascii="Times New Roman" w:hAnsi="Times New Roman"/>
-        </w:rPr>
-      </w:pPr>
-    </w:p>
-    <w:p>
-      <w:pPr>
-        <w:widowControl w:val="0"/>
-        <w:autoSpaceDE w:val="0"/>
-        <w:autoSpaceDN w:val="0"/>
-        <w:adjustRightInd w:val="0"/>
-        <w:spacing w:after="0" w:line="240" w:lineRule="auto"/>
-        <w:rPr>
-          <w:rFonts w:ascii="Times New Roman" w:hAnsi="Times New Roman"/>
-        </w:rPr>
-      </w:pPr>
-    </w:p>
-    <w:p>
-      <w:pPr>
-        <w:widowControl w:val="0"/>
-        <w:autoSpaceDE w:val="0"/>
-        <w:autoSpaceDN w:val="0"/>
-        <w:adjustRightInd w:val="0"/>
-        <w:spacing w:after="0" w:line="240" w:lineRule="auto"/>
-        <w:rPr>
-          <w:rFonts w:ascii="Times New Roman" w:hAnsi="Times New Roman"/>
-        </w:rPr>
-      </w:pPr>
-    </w:p>
-    <w:p>
-      <w:pPr>
-        <w:widowControl w:val="0"/>
-        <w:autoSpaceDE w:val="0"/>
-        <w:autoSpaceDN w:val="0"/>
-        <w:adjustRightInd w:val="0"/>
-        <w:spacing w:after="0" w:line="240" w:lineRule="auto"/>
-        <w:rPr>
-          <w:rFonts w:ascii="Times New Roman" w:hAnsi="Times New Roman"/>
-        </w:rPr>
-      </w:pPr>
-    </w:p>
-    <w:p>
-      <w:pPr>
-        <w:widowControl w:val="0"/>
-        <w:autoSpaceDE w:val="0"/>
-        <w:autoSpaceDN w:val="0"/>
-        <w:adjustRightInd w:val="0"/>
-        <w:spacing w:after="0" w:line="240" w:lineRule="auto"/>
-        <w:rPr>
-          <w:rFonts w:ascii="Times New Roman" w:hAnsi="Times New Roman"/>
-        </w:rPr>
-      </w:pPr>
-    </w:p>
-    <w:p>
-      <w:pPr>
-        <w:pStyle w:val="ListParagraph"/>
-        <w:widowControl w:val="0"/>
-        <w:numPr>
-          <w:ilvl w:val="4"/>
-          <w:numId w:val="6"/>
-        </w:numPr>
-        <w:autoSpaceDE w:val="0"/>
-        <w:autoSpaceDN w:val="0"/>
-        <w:adjustRightInd w:val="0"/>
-        <w:spacing w:after="0" w:line="240" w:lineRule="auto"/>
-        <w:rPr>
-          <w:rFonts w:ascii="Times New Roman" w:hAnsi="Times New Roman"/>
-          <w:b/>
-        </w:rPr>
-      </w:pPr>
-      <w:r>
-        <w:rPr>
-          <w:rFonts w:ascii="Times New Roman" w:hAnsi="Times New Roman"/>
-          <w:b/>
-        </w:rPr>
-        <w:lastRenderedPageBreak/>
-        <w:t>SQL Task: Load FileList Table</w:t>
-      </w:r>
-    </w:p>
-    <w:p>
-      <w:pPr>
-        <w:widowControl w:val="0"/>
-        <w:autoSpaceDE w:val="0"/>
-        <w:autoSpaceDN w:val="0"/>
-        <w:adjustRightInd w:val="0"/>
-        <w:spacing w:after="0" w:line="240" w:lineRule="auto"/>
-        <w:rPr>
-          <w:rFonts w:ascii="Times New Roman" w:hAnsi="Times New Roman"/>
-        </w:rPr>
-      </w:pPr>
-    </w:p>
-    <w:tbl>
-      <w:tblPr>
-        <w:tblStyle w:val="TableGrid"/>
-        <w:tblW w:w="0" w:type="auto"/>
-        <w:tblLook w:val="04A0" w:firstRow="1" w:lastRow="0" w:firstColumn="1" w:lastColumn="0" w:noHBand="0" w:noVBand="1"/>
-      </w:tblPr>
-      <w:tblGrid>
-        <w:gridCol w:w="9350"/>
-      </w:tblGrid>
       <w:tr>
         <w:tc>
           <w:tcPr>
@@ -26450,10 +26550,10 @@
                 <w:noProof/>
               </w:rPr>
               <w:drawing>
-                <wp:inline distT="0" distB="0" distL="0" distR="0" wp14:anchorId="7080731B" wp14:editId="6A2D60DC">
-                  <wp:extent cx="4019550" cy="1123950"/>
-                  <wp:effectExtent l="0" t="0" r="0" b="0"/>
-                  <wp:docPr id="144" name="Picture 144"/>
+                <wp:inline distT="0" distB="0" distL="0" distR="0" wp14:anchorId="07B35928" wp14:editId="05FD3930">
+                  <wp:extent cx="4928616" cy="2743200"/>
+                  <wp:effectExtent l="0" t="0" r="5715" b="0"/>
+                  <wp:docPr id="139" name="Picture 139"/>
                   <wp:cNvGraphicFramePr>
                     <a:graphicFrameLocks xmlns:a="http://schemas.openxmlformats.org/drawingml/2006/main" noChangeAspect="1"/>
                   </wp:cNvGraphicFramePr>
@@ -26473,7 +26573,7 @@
                         <pic:spPr>
                           <a:xfrm>
                             <a:off x="0" y="0"/>
-                            <a:ext cx="4019550" cy="1123950"/>
+                            <a:ext cx="4928616" cy="2743200"/>
                           </a:xfrm>
                           <a:prstGeom prst="rect">
                             <a:avLst/>
@@ -26528,10 +26628,10 @@
                 <w:noProof/>
               </w:rPr>
               <w:drawing>
-                <wp:inline distT="0" distB="0" distL="0" distR="0" wp14:anchorId="09D53284" wp14:editId="0A38A521">
-                  <wp:extent cx="4169664" cy="2743200"/>
-                  <wp:effectExtent l="0" t="0" r="2540" b="0"/>
-                  <wp:docPr id="145" name="Picture 145"/>
+                <wp:inline distT="0" distB="0" distL="0" distR="0" wp14:anchorId="05797E93" wp14:editId="64DB24F9">
+                  <wp:extent cx="5422392" cy="1828800"/>
+                  <wp:effectExtent l="0" t="0" r="6985" b="0"/>
+                  <wp:docPr id="140" name="Picture 140"/>
                   <wp:cNvGraphicFramePr>
                     <a:graphicFrameLocks xmlns:a="http://schemas.openxmlformats.org/drawingml/2006/main" noChangeAspect="1"/>
                   </wp:cNvGraphicFramePr>
@@ -26551,7 +26651,7 @@
                         <pic:spPr>
                           <a:xfrm>
                             <a:off x="0" y="0"/>
-                            <a:ext cx="4169664" cy="2743200"/>
+                            <a:ext cx="5422392" cy="1828800"/>
                           </a:xfrm>
                           <a:prstGeom prst="rect">
                             <a:avLst/>
@@ -26564,286 +26664,6 @@
               </w:drawing>
             </w:r>
           </w:p>
-          <w:p>
-            <w:pPr>
-              <w:widowControl w:val="0"/>
-              <w:autoSpaceDE w:val="0"/>
-              <w:autoSpaceDN w:val="0"/>
-              <w:adjustRightInd w:val="0"/>
-              <w:spacing w:after="0" w:line="240" w:lineRule="auto"/>
-              <w:rPr>
-                <w:rFonts w:ascii="Times New Roman" w:hAnsi="Times New Roman"/>
-              </w:rPr>
-            </w:pPr>
-          </w:p>
-          <w:p>
-            <w:pPr>
-              <w:widowControl w:val="0"/>
-              <w:autoSpaceDE w:val="0"/>
-              <w:autoSpaceDN w:val="0"/>
-              <w:adjustRightInd w:val="0"/>
-              <w:spacing w:after="0" w:line="240" w:lineRule="auto"/>
-              <w:rPr>
-                <w:rFonts w:ascii="Times New Roman" w:hAnsi="Times New Roman"/>
-              </w:rPr>
-            </w:pPr>
-          </w:p>
-          <w:p>
-            <w:pPr>
-              <w:widowControl w:val="0"/>
-              <w:autoSpaceDE w:val="0"/>
-              <w:autoSpaceDN w:val="0"/>
-              <w:adjustRightInd w:val="0"/>
-              <w:spacing w:after="0" w:line="240" w:lineRule="auto"/>
-              <w:rPr>
-                <w:rFonts w:ascii="Times New Roman" w:hAnsi="Times New Roman"/>
-              </w:rPr>
-            </w:pPr>
-          </w:p>
-          <w:p>
-            <w:pPr>
-              <w:widowControl w:val="0"/>
-              <w:autoSpaceDE w:val="0"/>
-              <w:autoSpaceDN w:val="0"/>
-              <w:adjustRightInd w:val="0"/>
-              <w:spacing w:after="0" w:line="240" w:lineRule="auto"/>
-              <w:rPr>
-                <w:rFonts w:ascii="Times New Roman" w:hAnsi="Times New Roman"/>
-              </w:rPr>
-            </w:pPr>
-            <w:r>
-              <w:rPr>
-                <w:rFonts w:ascii="Times New Roman" w:hAnsi="Times New Roman"/>
-              </w:rPr>
-              <w:t>INSERT INTO [EC].[</w:t>
-            </w:r>
-            <w:proofErr w:type="spellStart"/>
-            <w:r>
-              <w:rPr>
-                <w:rFonts w:ascii="Times New Roman" w:hAnsi="Times New Roman"/>
-              </w:rPr>
-              <w:t>Quality_Now_FileList</w:t>
-            </w:r>
-            <w:proofErr w:type="spellEnd"/>
-            <w:r>
-              <w:rPr>
-                <w:rFonts w:ascii="Times New Roman" w:hAnsi="Times New Roman"/>
-              </w:rPr>
-              <w:t>]</w:t>
-            </w:r>
-          </w:p>
-          <w:p>
-            <w:pPr>
-              <w:widowControl w:val="0"/>
-              <w:autoSpaceDE w:val="0"/>
-              <w:autoSpaceDN w:val="0"/>
-              <w:adjustRightInd w:val="0"/>
-              <w:spacing w:after="0" w:line="240" w:lineRule="auto"/>
-              <w:rPr>
-                <w:rFonts w:ascii="Times New Roman" w:hAnsi="Times New Roman"/>
-              </w:rPr>
-            </w:pPr>
-            <w:r>
-              <w:rPr>
-                <w:rFonts w:ascii="Times New Roman" w:hAnsi="Times New Roman"/>
-              </w:rPr>
-              <w:t xml:space="preserve">           ([</w:t>
-            </w:r>
-            <w:proofErr w:type="spellStart"/>
-            <w:r>
-              <w:rPr>
-                <w:rFonts w:ascii="Times New Roman" w:hAnsi="Times New Roman"/>
-              </w:rPr>
-              <w:t>File_Name</w:t>
-            </w:r>
-            <w:proofErr w:type="spellEnd"/>
-            <w:r>
-              <w:rPr>
-                <w:rFonts w:ascii="Times New Roman" w:hAnsi="Times New Roman"/>
-              </w:rPr>
-              <w:t>]</w:t>
-            </w:r>
-          </w:p>
-          <w:p>
-            <w:pPr>
-              <w:widowControl w:val="0"/>
-              <w:autoSpaceDE w:val="0"/>
-              <w:autoSpaceDN w:val="0"/>
-              <w:adjustRightInd w:val="0"/>
-              <w:spacing w:after="0" w:line="240" w:lineRule="auto"/>
-              <w:rPr>
-                <w:rFonts w:ascii="Times New Roman" w:hAnsi="Times New Roman"/>
-              </w:rPr>
-            </w:pPr>
-            <w:r>
-              <w:rPr>
-                <w:rFonts w:ascii="Times New Roman" w:hAnsi="Times New Roman"/>
-              </w:rPr>
-              <w:t xml:space="preserve">           ,[</w:t>
-            </w:r>
-            <w:proofErr w:type="spellStart"/>
-            <w:r>
-              <w:rPr>
-                <w:rFonts w:ascii="Times New Roman" w:hAnsi="Times New Roman"/>
-              </w:rPr>
-              <w:t>File_LoadDate</w:t>
-            </w:r>
-            <w:proofErr w:type="spellEnd"/>
-            <w:r>
-              <w:rPr>
-                <w:rFonts w:ascii="Times New Roman" w:hAnsi="Times New Roman"/>
-              </w:rPr>
-              <w:t>]</w:t>
-            </w:r>
-          </w:p>
-          <w:p>
-            <w:pPr>
-              <w:widowControl w:val="0"/>
-              <w:autoSpaceDE w:val="0"/>
-              <w:autoSpaceDN w:val="0"/>
-              <w:adjustRightInd w:val="0"/>
-              <w:spacing w:after="0" w:line="240" w:lineRule="auto"/>
-              <w:rPr>
-                <w:rFonts w:ascii="Times New Roman" w:hAnsi="Times New Roman"/>
-              </w:rPr>
-            </w:pPr>
-            <w:r>
-              <w:rPr>
-                <w:rFonts w:ascii="Times New Roman" w:hAnsi="Times New Roman"/>
-              </w:rPr>
-              <w:t xml:space="preserve">           ,[</w:t>
-            </w:r>
-            <w:proofErr w:type="spellStart"/>
-            <w:r>
-              <w:rPr>
-                <w:rFonts w:ascii="Times New Roman" w:hAnsi="Times New Roman"/>
-              </w:rPr>
-              <w:t>Count_Staged</w:t>
-            </w:r>
-            <w:proofErr w:type="spellEnd"/>
-            <w:r>
-              <w:rPr>
-                <w:rFonts w:ascii="Times New Roman" w:hAnsi="Times New Roman"/>
-              </w:rPr>
-              <w:t>]</w:t>
-            </w:r>
-          </w:p>
-          <w:p>
-            <w:pPr>
-              <w:widowControl w:val="0"/>
-              <w:autoSpaceDE w:val="0"/>
-              <w:autoSpaceDN w:val="0"/>
-              <w:adjustRightInd w:val="0"/>
-              <w:spacing w:after="0" w:line="240" w:lineRule="auto"/>
-              <w:rPr>
-                <w:rFonts w:ascii="Times New Roman" w:hAnsi="Times New Roman"/>
-              </w:rPr>
-            </w:pPr>
-            <w:r>
-              <w:rPr>
-                <w:rFonts w:ascii="Times New Roman" w:hAnsi="Times New Roman"/>
-              </w:rPr>
-              <w:t xml:space="preserve">            ,[</w:t>
-            </w:r>
-            <w:proofErr w:type="spellStart"/>
-            <w:r>
-              <w:rPr>
-                <w:rFonts w:ascii="Times New Roman" w:hAnsi="Times New Roman"/>
-              </w:rPr>
-              <w:t>Count_Rejected</w:t>
-            </w:r>
-            <w:proofErr w:type="spellEnd"/>
-            <w:r>
-              <w:rPr>
-                <w:rFonts w:ascii="Times New Roman" w:hAnsi="Times New Roman"/>
-              </w:rPr>
-              <w:t>]</w:t>
-            </w:r>
-          </w:p>
-          <w:p>
-            <w:pPr>
-              <w:widowControl w:val="0"/>
-              <w:autoSpaceDE w:val="0"/>
-              <w:autoSpaceDN w:val="0"/>
-              <w:adjustRightInd w:val="0"/>
-              <w:spacing w:after="0" w:line="240" w:lineRule="auto"/>
-              <w:rPr>
-                <w:rFonts w:ascii="Times New Roman" w:hAnsi="Times New Roman"/>
-              </w:rPr>
-            </w:pPr>
-            <w:r>
-              <w:rPr>
-                <w:rFonts w:ascii="Times New Roman" w:hAnsi="Times New Roman"/>
-              </w:rPr>
-              <w:t xml:space="preserve">             ,[</w:t>
-            </w:r>
-            <w:proofErr w:type="spellStart"/>
-            <w:r>
-              <w:rPr>
-                <w:rFonts w:ascii="Times New Roman" w:hAnsi="Times New Roman"/>
-              </w:rPr>
-              <w:t>Count_Loaded</w:t>
-            </w:r>
-            <w:proofErr w:type="spellEnd"/>
-            <w:r>
-              <w:rPr>
-                <w:rFonts w:ascii="Times New Roman" w:hAnsi="Times New Roman"/>
-              </w:rPr>
-              <w:t>])</w:t>
-            </w:r>
-          </w:p>
-          <w:p>
-            <w:pPr>
-              <w:widowControl w:val="0"/>
-              <w:autoSpaceDE w:val="0"/>
-              <w:autoSpaceDN w:val="0"/>
-              <w:adjustRightInd w:val="0"/>
-              <w:spacing w:after="0" w:line="240" w:lineRule="auto"/>
-              <w:rPr>
-                <w:rFonts w:ascii="Times New Roman" w:hAnsi="Times New Roman"/>
-              </w:rPr>
-            </w:pPr>
-            <w:r>
-              <w:rPr>
-                <w:rFonts w:ascii="Times New Roman" w:hAnsi="Times New Roman"/>
-              </w:rPr>
-              <w:t xml:space="preserve">  VALUES (?</w:t>
-            </w:r>
-            <w:proofErr w:type="gramStart"/>
-            <w:r>
-              <w:rPr>
-                <w:rFonts w:ascii="Times New Roman" w:hAnsi="Times New Roman"/>
-              </w:rPr>
-              <w:t>,</w:t>
-            </w:r>
-            <w:proofErr w:type="spellStart"/>
-            <w:r>
-              <w:rPr>
-                <w:rFonts w:ascii="Times New Roman" w:hAnsi="Times New Roman"/>
-              </w:rPr>
-              <w:t>GetDate</w:t>
-            </w:r>
-            <w:proofErr w:type="spellEnd"/>
-            <w:proofErr w:type="gramEnd"/>
-            <w:r>
-              <w:rPr>
-                <w:rFonts w:ascii="Times New Roman" w:hAnsi="Times New Roman"/>
-              </w:rPr>
-              <w:t>(), ?, ?,?);</w:t>
-            </w:r>
-          </w:p>
-          <w:p>
-            <w:pPr>
-              <w:widowControl w:val="0"/>
-              <w:autoSpaceDE w:val="0"/>
-              <w:autoSpaceDN w:val="0"/>
-              <w:adjustRightInd w:val="0"/>
-              <w:spacing w:after="0" w:line="240" w:lineRule="auto"/>
-              <w:rPr>
-                <w:rFonts w:ascii="Times New Roman" w:hAnsi="Times New Roman"/>
-              </w:rPr>
-            </w:pPr>
-          </w:p>
         </w:tc>
       </w:tr>
       <w:tr>
@@ -26865,6 +26685,138 @@
           </w:p>
         </w:tc>
       </w:tr>
+    </w:tbl>
+    <w:p>
+      <w:pPr>
+        <w:widowControl w:val="0"/>
+        <w:autoSpaceDE w:val="0"/>
+        <w:autoSpaceDN w:val="0"/>
+        <w:adjustRightInd w:val="0"/>
+        <w:spacing w:after="0" w:line="240" w:lineRule="auto"/>
+        <w:rPr>
+          <w:rFonts w:ascii="Times New Roman" w:hAnsi="Times New Roman"/>
+        </w:rPr>
+      </w:pPr>
+    </w:p>
+    <w:p>
+      <w:pPr>
+        <w:widowControl w:val="0"/>
+        <w:autoSpaceDE w:val="0"/>
+        <w:autoSpaceDN w:val="0"/>
+        <w:adjustRightInd w:val="0"/>
+        <w:spacing w:after="0" w:line="240" w:lineRule="auto"/>
+        <w:rPr>
+          <w:rFonts w:ascii="Times New Roman" w:hAnsi="Times New Roman"/>
+        </w:rPr>
+      </w:pPr>
+    </w:p>
+    <w:p>
+      <w:pPr>
+        <w:widowControl w:val="0"/>
+        <w:autoSpaceDE w:val="0"/>
+        <w:autoSpaceDN w:val="0"/>
+        <w:adjustRightInd w:val="0"/>
+        <w:spacing w:after="0" w:line="240" w:lineRule="auto"/>
+        <w:rPr>
+          <w:rFonts w:ascii="Times New Roman" w:hAnsi="Times New Roman"/>
+        </w:rPr>
+      </w:pPr>
+    </w:p>
+    <w:p>
+      <w:pPr>
+        <w:widowControl w:val="0"/>
+        <w:autoSpaceDE w:val="0"/>
+        <w:autoSpaceDN w:val="0"/>
+        <w:adjustRightInd w:val="0"/>
+        <w:spacing w:after="0" w:line="240" w:lineRule="auto"/>
+        <w:rPr>
+          <w:rFonts w:ascii="Times New Roman" w:hAnsi="Times New Roman"/>
+        </w:rPr>
+      </w:pPr>
+    </w:p>
+    <w:p>
+      <w:pPr>
+        <w:widowControl w:val="0"/>
+        <w:autoSpaceDE w:val="0"/>
+        <w:autoSpaceDN w:val="0"/>
+        <w:adjustRightInd w:val="0"/>
+        <w:spacing w:after="0" w:line="240" w:lineRule="auto"/>
+        <w:rPr>
+          <w:rFonts w:ascii="Times New Roman" w:hAnsi="Times New Roman"/>
+        </w:rPr>
+      </w:pPr>
+    </w:p>
+    <w:p>
+      <w:pPr>
+        <w:widowControl w:val="0"/>
+        <w:autoSpaceDE w:val="0"/>
+        <w:autoSpaceDN w:val="0"/>
+        <w:adjustRightInd w:val="0"/>
+        <w:spacing w:after="0" w:line="240" w:lineRule="auto"/>
+        <w:rPr>
+          <w:rFonts w:ascii="Times New Roman" w:hAnsi="Times New Roman"/>
+        </w:rPr>
+      </w:pPr>
+    </w:p>
+    <w:p>
+      <w:pPr>
+        <w:widowControl w:val="0"/>
+        <w:autoSpaceDE w:val="0"/>
+        <w:autoSpaceDN w:val="0"/>
+        <w:adjustRightInd w:val="0"/>
+        <w:spacing w:after="0" w:line="240" w:lineRule="auto"/>
+        <w:rPr>
+          <w:rFonts w:ascii="Times New Roman" w:hAnsi="Times New Roman"/>
+        </w:rPr>
+      </w:pPr>
+    </w:p>
+    <w:p>
+      <w:pPr>
+        <w:pStyle w:val="ListParagraph"/>
+        <w:widowControl w:val="0"/>
+        <w:numPr>
+          <w:ilvl w:val="4"/>
+          <w:numId w:val="6"/>
+        </w:numPr>
+        <w:autoSpaceDE w:val="0"/>
+        <w:autoSpaceDN w:val="0"/>
+        <w:adjustRightInd w:val="0"/>
+        <w:spacing w:after="0" w:line="240" w:lineRule="auto"/>
+        <w:rPr>
+          <w:rFonts w:ascii="Times New Roman" w:hAnsi="Times New Roman"/>
+          <w:b/>
+        </w:rPr>
+      </w:pPr>
+      <w:r>
+        <w:rPr>
+          <w:rFonts w:ascii="Times New Roman" w:hAnsi="Times New Roman"/>
+          <w:b/>
+        </w:rPr>
+        <w:lastRenderedPageBreak/>
+        <w:t>SQL Task: Load FileList Table</w:t>
+      </w:r>
+    </w:p>
+    <w:p>
+      <w:pPr>
+        <w:widowControl w:val="0"/>
+        <w:autoSpaceDE w:val="0"/>
+        <w:autoSpaceDN w:val="0"/>
+        <w:adjustRightInd w:val="0"/>
+        <w:spacing w:after="0" w:line="240" w:lineRule="auto"/>
+        <w:rPr>
+          <w:rFonts w:ascii="Times New Roman" w:hAnsi="Times New Roman"/>
+        </w:rPr>
+      </w:pPr>
+    </w:p>
+    <w:tbl>
+      <w:tblPr>
+        <w:tblStyle w:val="TableGrid"/>
+        <w:tblW w:w="0" w:type="auto"/>
+        <w:tblLook w:val="04A0" w:firstRow="1" w:lastRow="0" w:firstColumn="1" w:lastColumn="0" w:noHBand="0" w:noVBand="1"/>
+      </w:tblPr>
+      <w:tblGrid>
+        <w:gridCol w:w="9350"/>
+      </w:tblGrid>
       <w:tr>
         <w:tc>
           <w:tcPr>
@@ -26885,12 +26837,11 @@
               <w:rPr>
                 <w:noProof/>
               </w:rPr>
-              <w:lastRenderedPageBreak/>
               <w:drawing>
-                <wp:inline distT="0" distB="0" distL="0" distR="0" wp14:anchorId="5616A09D" wp14:editId="74F678A4">
-                  <wp:extent cx="4325112" cy="1828800"/>
+                <wp:inline distT="0" distB="0" distL="0" distR="0" wp14:anchorId="7080731B" wp14:editId="6A2D60DC">
+                  <wp:extent cx="4019550" cy="1123950"/>
                   <wp:effectExtent l="0" t="0" r="0" b="0"/>
-                  <wp:docPr id="146" name="Picture 146"/>
+                  <wp:docPr id="144" name="Picture 144"/>
                   <wp:cNvGraphicFramePr>
                     <a:graphicFrameLocks xmlns:a="http://schemas.openxmlformats.org/drawingml/2006/main" noChangeAspect="1"/>
                   </wp:cNvGraphicFramePr>
@@ -26910,7 +26861,7 @@
                         <pic:spPr>
                           <a:xfrm>
                             <a:off x="0" y="0"/>
-                            <a:ext cx="4325112" cy="1828800"/>
+                            <a:ext cx="4019550" cy="1123950"/>
                           </a:xfrm>
                           <a:prstGeom prst="rect">
                             <a:avLst/>
@@ -26960,105 +26911,15 @@
                 <w:rFonts w:ascii="Times New Roman" w:hAnsi="Times New Roman"/>
               </w:rPr>
             </w:pPr>
-          </w:p>
-        </w:tc>
-      </w:tr>
-    </w:tbl>
-    <w:p>
-      <w:pPr>
-        <w:widowControl w:val="0"/>
-        <w:autoSpaceDE w:val="0"/>
-        <w:autoSpaceDN w:val="0"/>
-        <w:adjustRightInd w:val="0"/>
-        <w:spacing w:after="0" w:line="240" w:lineRule="auto"/>
-        <w:rPr>
-          <w:rFonts w:ascii="Times New Roman" w:hAnsi="Times New Roman"/>
-        </w:rPr>
-      </w:pPr>
-    </w:p>
-    <w:p>
-      <w:pPr>
-        <w:widowControl w:val="0"/>
-        <w:autoSpaceDE w:val="0"/>
-        <w:autoSpaceDN w:val="0"/>
-        <w:adjustRightInd w:val="0"/>
-        <w:spacing w:after="0" w:line="240" w:lineRule="auto"/>
-        <w:rPr>
-          <w:rFonts w:ascii="Times New Roman" w:hAnsi="Times New Roman"/>
-        </w:rPr>
-      </w:pPr>
-    </w:p>
-    <w:p>
-      <w:pPr>
-        <w:pStyle w:val="ListParagraph"/>
-        <w:widowControl w:val="0"/>
-        <w:numPr>
-          <w:ilvl w:val="4"/>
-          <w:numId w:val="6"/>
-        </w:numPr>
-        <w:autoSpaceDE w:val="0"/>
-        <w:autoSpaceDN w:val="0"/>
-        <w:adjustRightInd w:val="0"/>
-        <w:spacing w:after="0" w:line="240" w:lineRule="auto"/>
-        <w:rPr>
-          <w:rFonts w:ascii="Times New Roman" w:hAnsi="Times New Roman"/>
-          <w:b/>
-        </w:rPr>
-      </w:pPr>
-      <w:r>
-        <w:rPr>
-          <w:rFonts w:ascii="Times New Roman" w:hAnsi="Times New Roman"/>
-          <w:b/>
-        </w:rPr>
-        <w:t>File System Task: Delete File</w:t>
-      </w:r>
-    </w:p>
-    <w:p>
-      <w:pPr>
-        <w:widowControl w:val="0"/>
-        <w:autoSpaceDE w:val="0"/>
-        <w:autoSpaceDN w:val="0"/>
-        <w:adjustRightInd w:val="0"/>
-        <w:spacing w:after="0" w:line="240" w:lineRule="auto"/>
-        <w:rPr>
-          <w:rFonts w:ascii="Times New Roman" w:hAnsi="Times New Roman"/>
-        </w:rPr>
-      </w:pPr>
-    </w:p>
-    <w:tbl>
-      <w:tblPr>
-        <w:tblStyle w:val="TableGrid"/>
-        <w:tblW w:w="0" w:type="auto"/>
-        <w:tblLook w:val="04A0" w:firstRow="1" w:lastRow="0" w:firstColumn="1" w:lastColumn="0" w:noHBand="0" w:noVBand="1"/>
-      </w:tblPr>
-      <w:tblGrid>
-        <w:gridCol w:w="9350"/>
-      </w:tblGrid>
-      <w:tr>
-        <w:tc>
-          <w:tcPr>
-            <w:tcW w:w="9350" w:type="dxa"/>
-          </w:tcPr>
-          <w:p>
-            <w:pPr>
-              <w:widowControl w:val="0"/>
-              <w:autoSpaceDE w:val="0"/>
-              <w:autoSpaceDN w:val="0"/>
-              <w:adjustRightInd w:val="0"/>
-              <w:spacing w:after="0" w:line="240" w:lineRule="auto"/>
-              <w:rPr>
-                <w:rFonts w:ascii="Times New Roman" w:hAnsi="Times New Roman"/>
-              </w:rPr>
-            </w:pPr>
             <w:r>
               <w:rPr>
                 <w:noProof/>
               </w:rPr>
               <w:drawing>
-                <wp:inline distT="0" distB="0" distL="0" distR="0" wp14:anchorId="1D62B299" wp14:editId="41C688DF">
-                  <wp:extent cx="3533775" cy="1066800"/>
-                  <wp:effectExtent l="0" t="0" r="9525" b="0"/>
-                  <wp:docPr id="150" name="Picture 150"/>
+                <wp:inline distT="0" distB="0" distL="0" distR="0" wp14:anchorId="09D53284" wp14:editId="0A38A521">
+                  <wp:extent cx="4169664" cy="2743200"/>
+                  <wp:effectExtent l="0" t="0" r="2540" b="0"/>
+                  <wp:docPr id="145" name="Picture 145"/>
                   <wp:cNvGraphicFramePr>
                     <a:graphicFrameLocks xmlns:a="http://schemas.openxmlformats.org/drawingml/2006/main" noChangeAspect="1"/>
                   </wp:cNvGraphicFramePr>
@@ -27078,7 +26939,7 @@
                         <pic:spPr>
                           <a:xfrm>
                             <a:off x="0" y="0"/>
-                            <a:ext cx="3533775" cy="1066800"/>
+                            <a:ext cx="4169664" cy="2743200"/>
                           </a:xfrm>
                           <a:prstGeom prst="rect">
                             <a:avLst/>
@@ -27091,6 +26952,286 @@
               </w:drawing>
             </w:r>
           </w:p>
+          <w:p>
+            <w:pPr>
+              <w:widowControl w:val="0"/>
+              <w:autoSpaceDE w:val="0"/>
+              <w:autoSpaceDN w:val="0"/>
+              <w:adjustRightInd w:val="0"/>
+              <w:spacing w:after="0" w:line="240" w:lineRule="auto"/>
+              <w:rPr>
+                <w:rFonts w:ascii="Times New Roman" w:hAnsi="Times New Roman"/>
+              </w:rPr>
+            </w:pPr>
+          </w:p>
+          <w:p>
+            <w:pPr>
+              <w:widowControl w:val="0"/>
+              <w:autoSpaceDE w:val="0"/>
+              <w:autoSpaceDN w:val="0"/>
+              <w:adjustRightInd w:val="0"/>
+              <w:spacing w:after="0" w:line="240" w:lineRule="auto"/>
+              <w:rPr>
+                <w:rFonts w:ascii="Times New Roman" w:hAnsi="Times New Roman"/>
+              </w:rPr>
+            </w:pPr>
+          </w:p>
+          <w:p>
+            <w:pPr>
+              <w:widowControl w:val="0"/>
+              <w:autoSpaceDE w:val="0"/>
+              <w:autoSpaceDN w:val="0"/>
+              <w:adjustRightInd w:val="0"/>
+              <w:spacing w:after="0" w:line="240" w:lineRule="auto"/>
+              <w:rPr>
+                <w:rFonts w:ascii="Times New Roman" w:hAnsi="Times New Roman"/>
+              </w:rPr>
+            </w:pPr>
+          </w:p>
+          <w:p>
+            <w:pPr>
+              <w:widowControl w:val="0"/>
+              <w:autoSpaceDE w:val="0"/>
+              <w:autoSpaceDN w:val="0"/>
+              <w:adjustRightInd w:val="0"/>
+              <w:spacing w:after="0" w:line="240" w:lineRule="auto"/>
+              <w:rPr>
+                <w:rFonts w:ascii="Times New Roman" w:hAnsi="Times New Roman"/>
+              </w:rPr>
+            </w:pPr>
+            <w:r>
+              <w:rPr>
+                <w:rFonts w:ascii="Times New Roman" w:hAnsi="Times New Roman"/>
+              </w:rPr>
+              <w:t>INSERT INTO [EC].[</w:t>
+            </w:r>
+            <w:proofErr w:type="spellStart"/>
+            <w:r>
+              <w:rPr>
+                <w:rFonts w:ascii="Times New Roman" w:hAnsi="Times New Roman"/>
+              </w:rPr>
+              <w:t>Quality_Now_FileList</w:t>
+            </w:r>
+            <w:proofErr w:type="spellEnd"/>
+            <w:r>
+              <w:rPr>
+                <w:rFonts w:ascii="Times New Roman" w:hAnsi="Times New Roman"/>
+              </w:rPr>
+              <w:t>]</w:t>
+            </w:r>
+          </w:p>
+          <w:p>
+            <w:pPr>
+              <w:widowControl w:val="0"/>
+              <w:autoSpaceDE w:val="0"/>
+              <w:autoSpaceDN w:val="0"/>
+              <w:adjustRightInd w:val="0"/>
+              <w:spacing w:after="0" w:line="240" w:lineRule="auto"/>
+              <w:rPr>
+                <w:rFonts w:ascii="Times New Roman" w:hAnsi="Times New Roman"/>
+              </w:rPr>
+            </w:pPr>
+            <w:r>
+              <w:rPr>
+                <w:rFonts w:ascii="Times New Roman" w:hAnsi="Times New Roman"/>
+              </w:rPr>
+              <w:t xml:space="preserve">           ([</w:t>
+            </w:r>
+            <w:proofErr w:type="spellStart"/>
+            <w:r>
+              <w:rPr>
+                <w:rFonts w:ascii="Times New Roman" w:hAnsi="Times New Roman"/>
+              </w:rPr>
+              <w:t>File_Name</w:t>
+            </w:r>
+            <w:proofErr w:type="spellEnd"/>
+            <w:r>
+              <w:rPr>
+                <w:rFonts w:ascii="Times New Roman" w:hAnsi="Times New Roman"/>
+              </w:rPr>
+              <w:t>]</w:t>
+            </w:r>
+          </w:p>
+          <w:p>
+            <w:pPr>
+              <w:widowControl w:val="0"/>
+              <w:autoSpaceDE w:val="0"/>
+              <w:autoSpaceDN w:val="0"/>
+              <w:adjustRightInd w:val="0"/>
+              <w:spacing w:after="0" w:line="240" w:lineRule="auto"/>
+              <w:rPr>
+                <w:rFonts w:ascii="Times New Roman" w:hAnsi="Times New Roman"/>
+              </w:rPr>
+            </w:pPr>
+            <w:r>
+              <w:rPr>
+                <w:rFonts w:ascii="Times New Roman" w:hAnsi="Times New Roman"/>
+              </w:rPr>
+              <w:t xml:space="preserve">           ,[</w:t>
+            </w:r>
+            <w:proofErr w:type="spellStart"/>
+            <w:r>
+              <w:rPr>
+                <w:rFonts w:ascii="Times New Roman" w:hAnsi="Times New Roman"/>
+              </w:rPr>
+              <w:t>File_LoadDate</w:t>
+            </w:r>
+            <w:proofErr w:type="spellEnd"/>
+            <w:r>
+              <w:rPr>
+                <w:rFonts w:ascii="Times New Roman" w:hAnsi="Times New Roman"/>
+              </w:rPr>
+              <w:t>]</w:t>
+            </w:r>
+          </w:p>
+          <w:p>
+            <w:pPr>
+              <w:widowControl w:val="0"/>
+              <w:autoSpaceDE w:val="0"/>
+              <w:autoSpaceDN w:val="0"/>
+              <w:adjustRightInd w:val="0"/>
+              <w:spacing w:after="0" w:line="240" w:lineRule="auto"/>
+              <w:rPr>
+                <w:rFonts w:ascii="Times New Roman" w:hAnsi="Times New Roman"/>
+              </w:rPr>
+            </w:pPr>
+            <w:r>
+              <w:rPr>
+                <w:rFonts w:ascii="Times New Roman" w:hAnsi="Times New Roman"/>
+              </w:rPr>
+              <w:t xml:space="preserve">           ,[</w:t>
+            </w:r>
+            <w:proofErr w:type="spellStart"/>
+            <w:r>
+              <w:rPr>
+                <w:rFonts w:ascii="Times New Roman" w:hAnsi="Times New Roman"/>
+              </w:rPr>
+              <w:t>Count_Staged</w:t>
+            </w:r>
+            <w:proofErr w:type="spellEnd"/>
+            <w:r>
+              <w:rPr>
+                <w:rFonts w:ascii="Times New Roman" w:hAnsi="Times New Roman"/>
+              </w:rPr>
+              <w:t>]</w:t>
+            </w:r>
+          </w:p>
+          <w:p>
+            <w:pPr>
+              <w:widowControl w:val="0"/>
+              <w:autoSpaceDE w:val="0"/>
+              <w:autoSpaceDN w:val="0"/>
+              <w:adjustRightInd w:val="0"/>
+              <w:spacing w:after="0" w:line="240" w:lineRule="auto"/>
+              <w:rPr>
+                <w:rFonts w:ascii="Times New Roman" w:hAnsi="Times New Roman"/>
+              </w:rPr>
+            </w:pPr>
+            <w:r>
+              <w:rPr>
+                <w:rFonts w:ascii="Times New Roman" w:hAnsi="Times New Roman"/>
+              </w:rPr>
+              <w:t xml:space="preserve">            ,[</w:t>
+            </w:r>
+            <w:proofErr w:type="spellStart"/>
+            <w:r>
+              <w:rPr>
+                <w:rFonts w:ascii="Times New Roman" w:hAnsi="Times New Roman"/>
+              </w:rPr>
+              <w:t>Count_Rejected</w:t>
+            </w:r>
+            <w:proofErr w:type="spellEnd"/>
+            <w:r>
+              <w:rPr>
+                <w:rFonts w:ascii="Times New Roman" w:hAnsi="Times New Roman"/>
+              </w:rPr>
+              <w:t>]</w:t>
+            </w:r>
+          </w:p>
+          <w:p>
+            <w:pPr>
+              <w:widowControl w:val="0"/>
+              <w:autoSpaceDE w:val="0"/>
+              <w:autoSpaceDN w:val="0"/>
+              <w:adjustRightInd w:val="0"/>
+              <w:spacing w:after="0" w:line="240" w:lineRule="auto"/>
+              <w:rPr>
+                <w:rFonts w:ascii="Times New Roman" w:hAnsi="Times New Roman"/>
+              </w:rPr>
+            </w:pPr>
+            <w:r>
+              <w:rPr>
+                <w:rFonts w:ascii="Times New Roman" w:hAnsi="Times New Roman"/>
+              </w:rPr>
+              <w:t xml:space="preserve">             ,[</w:t>
+            </w:r>
+            <w:proofErr w:type="spellStart"/>
+            <w:r>
+              <w:rPr>
+                <w:rFonts w:ascii="Times New Roman" w:hAnsi="Times New Roman"/>
+              </w:rPr>
+              <w:t>Count_Loaded</w:t>
+            </w:r>
+            <w:proofErr w:type="spellEnd"/>
+            <w:r>
+              <w:rPr>
+                <w:rFonts w:ascii="Times New Roman" w:hAnsi="Times New Roman"/>
+              </w:rPr>
+              <w:t>])</w:t>
+            </w:r>
+          </w:p>
+          <w:p>
+            <w:pPr>
+              <w:widowControl w:val="0"/>
+              <w:autoSpaceDE w:val="0"/>
+              <w:autoSpaceDN w:val="0"/>
+              <w:adjustRightInd w:val="0"/>
+              <w:spacing w:after="0" w:line="240" w:lineRule="auto"/>
+              <w:rPr>
+                <w:rFonts w:ascii="Times New Roman" w:hAnsi="Times New Roman"/>
+              </w:rPr>
+            </w:pPr>
+            <w:r>
+              <w:rPr>
+                <w:rFonts w:ascii="Times New Roman" w:hAnsi="Times New Roman"/>
+              </w:rPr>
+              <w:t xml:space="preserve">  VALUES (?</w:t>
+            </w:r>
+            <w:proofErr w:type="gramStart"/>
+            <w:r>
+              <w:rPr>
+                <w:rFonts w:ascii="Times New Roman" w:hAnsi="Times New Roman"/>
+              </w:rPr>
+              <w:t>,</w:t>
+            </w:r>
+            <w:proofErr w:type="spellStart"/>
+            <w:r>
+              <w:rPr>
+                <w:rFonts w:ascii="Times New Roman" w:hAnsi="Times New Roman"/>
+              </w:rPr>
+              <w:t>GetDate</w:t>
+            </w:r>
+            <w:proofErr w:type="spellEnd"/>
+            <w:proofErr w:type="gramEnd"/>
+            <w:r>
+              <w:rPr>
+                <w:rFonts w:ascii="Times New Roman" w:hAnsi="Times New Roman"/>
+              </w:rPr>
+              <w:t>(), ?, ?,?);</w:t>
+            </w:r>
+          </w:p>
+          <w:p>
+            <w:pPr>
+              <w:widowControl w:val="0"/>
+              <w:autoSpaceDE w:val="0"/>
+              <w:autoSpaceDN w:val="0"/>
+              <w:adjustRightInd w:val="0"/>
+              <w:spacing w:after="0" w:line="240" w:lineRule="auto"/>
+              <w:rPr>
+                <w:rFonts w:ascii="Times New Roman" w:hAnsi="Times New Roman"/>
+              </w:rPr>
+            </w:pPr>
+          </w:p>
         </w:tc>
       </w:tr>
       <w:tr>
@@ -27132,11 +27273,12 @@
               <w:rPr>
                 <w:noProof/>
               </w:rPr>
+              <w:lastRenderedPageBreak/>
               <w:drawing>
-                <wp:inline distT="0" distB="0" distL="0" distR="0" wp14:anchorId="6978437C" wp14:editId="59F5E010">
-                  <wp:extent cx="5212080" cy="2743200"/>
-                  <wp:effectExtent l="0" t="0" r="7620" b="0"/>
-                  <wp:docPr id="151" name="Picture 151"/>
+                <wp:inline distT="0" distB="0" distL="0" distR="0" wp14:anchorId="5616A09D" wp14:editId="74F678A4">
+                  <wp:extent cx="4325112" cy="1828800"/>
+                  <wp:effectExtent l="0" t="0" r="0" b="0"/>
+                  <wp:docPr id="146" name="Picture 146"/>
                   <wp:cNvGraphicFramePr>
                     <a:graphicFrameLocks xmlns:a="http://schemas.openxmlformats.org/drawingml/2006/main" noChangeAspect="1"/>
                   </wp:cNvGraphicFramePr>
@@ -27156,7 +27298,7 @@
                         <pic:spPr>
                           <a:xfrm>
                             <a:off x="0" y="0"/>
-                            <a:ext cx="5212080" cy="2743200"/>
+                            <a:ext cx="4325112" cy="1828800"/>
                           </a:xfrm>
                           <a:prstGeom prst="rect">
                             <a:avLst/>
@@ -27190,19 +27332,26 @@
           </w:p>
         </w:tc>
       </w:tr>
+      <w:tr>
+        <w:tc>
+          <w:tcPr>
+            <w:tcW w:w="9350" w:type="dxa"/>
+          </w:tcPr>
+          <w:p>
+            <w:pPr>
+              <w:widowControl w:val="0"/>
+              <w:autoSpaceDE w:val="0"/>
+              <w:autoSpaceDN w:val="0"/>
+              <w:adjustRightInd w:val="0"/>
+              <w:spacing w:after="0" w:line="240" w:lineRule="auto"/>
+              <w:rPr>
+                <w:rFonts w:ascii="Times New Roman" w:hAnsi="Times New Roman"/>
+              </w:rPr>
+            </w:pPr>
+          </w:p>
+        </w:tc>
+      </w:tr>
     </w:tbl>
-    <w:p>
-      <w:pPr>
-        <w:widowControl w:val="0"/>
-        <w:autoSpaceDE w:val="0"/>
-        <w:autoSpaceDN w:val="0"/>
-        <w:adjustRightInd w:val="0"/>
-        <w:spacing w:after="0" w:line="240" w:lineRule="auto"/>
-        <w:rPr>
-          <w:rFonts w:ascii="Times New Roman" w:hAnsi="Times New Roman"/>
-        </w:rPr>
-      </w:pPr>
-    </w:p>
     <w:p>
       <w:pPr>
         <w:widowControl w:val="0"/>
@@ -27249,8 +27398,7 @@
           <w:rFonts w:ascii="Times New Roman" w:hAnsi="Times New Roman"/>
           <w:b/>
         </w:rPr>
-        <w:lastRenderedPageBreak/>
-        <w:t>Event Handlers: Executable Quality_Now_Coaching: On Error</w:t>
+        <w:t>File System Task: Delete File</w:t>
       </w:r>
     </w:p>
     <w:p>
@@ -27295,10 +27443,10 @@
                 <w:noProof/>
               </w:rPr>
               <w:drawing>
-                <wp:inline distT="0" distB="0" distL="0" distR="0" wp14:anchorId="0BBEF3F1" wp14:editId="0B43F63F">
-                  <wp:extent cx="4645152" cy="1828800"/>
-                  <wp:effectExtent l="0" t="0" r="3175" b="0"/>
-                  <wp:docPr id="155" name="Picture 155"/>
+                <wp:inline distT="0" distB="0" distL="0" distR="0" wp14:anchorId="1D62B299" wp14:editId="41C688DF">
+                  <wp:extent cx="3533775" cy="1066800"/>
+                  <wp:effectExtent l="0" t="0" r="9525" b="0"/>
+                  <wp:docPr id="150" name="Picture 150"/>
                   <wp:cNvGraphicFramePr>
                     <a:graphicFrameLocks xmlns:a="http://schemas.openxmlformats.org/drawingml/2006/main" noChangeAspect="1"/>
                   </wp:cNvGraphicFramePr>
@@ -27318,7 +27466,7 @@
                         <pic:spPr>
                           <a:xfrm>
                             <a:off x="0" y="0"/>
-                            <a:ext cx="4645152" cy="1828800"/>
+                            <a:ext cx="3533775" cy="1066800"/>
                           </a:xfrm>
                           <a:prstGeom prst="rect">
                             <a:avLst/>
@@ -27373,10 +27521,10 @@
                 <w:noProof/>
               </w:rPr>
               <w:drawing>
-                <wp:inline distT="0" distB="0" distL="0" distR="0" wp14:anchorId="2E93B522" wp14:editId="782B35BB">
-                  <wp:extent cx="5065776" cy="1828800"/>
-                  <wp:effectExtent l="0" t="0" r="1905" b="0"/>
-                  <wp:docPr id="156" name="Picture 156"/>
+                <wp:inline distT="0" distB="0" distL="0" distR="0" wp14:anchorId="6978437C" wp14:editId="59F5E010">
+                  <wp:extent cx="5212080" cy="2743200"/>
+                  <wp:effectExtent l="0" t="0" r="7620" b="0"/>
+                  <wp:docPr id="151" name="Picture 151"/>
                   <wp:cNvGraphicFramePr>
                     <a:graphicFrameLocks xmlns:a="http://schemas.openxmlformats.org/drawingml/2006/main" noChangeAspect="1"/>
                   </wp:cNvGraphicFramePr>
@@ -27396,7 +27544,7 @@
                         <pic:spPr>
                           <a:xfrm>
                             <a:off x="0" y="0"/>
-                            <a:ext cx="5065776" cy="1828800"/>
+                            <a:ext cx="5212080" cy="2743200"/>
                           </a:xfrm>
                           <a:prstGeom prst="rect">
                             <a:avLst/>
@@ -27430,6 +27578,90 @@
           </w:p>
         </w:tc>
       </w:tr>
+    </w:tbl>
+    <w:p>
+      <w:pPr>
+        <w:widowControl w:val="0"/>
+        <w:autoSpaceDE w:val="0"/>
+        <w:autoSpaceDN w:val="0"/>
+        <w:adjustRightInd w:val="0"/>
+        <w:spacing w:after="0" w:line="240" w:lineRule="auto"/>
+        <w:rPr>
+          <w:rFonts w:ascii="Times New Roman" w:hAnsi="Times New Roman"/>
+        </w:rPr>
+      </w:pPr>
+    </w:p>
+    <w:p>
+      <w:pPr>
+        <w:widowControl w:val="0"/>
+        <w:autoSpaceDE w:val="0"/>
+        <w:autoSpaceDN w:val="0"/>
+        <w:adjustRightInd w:val="0"/>
+        <w:spacing w:after="0" w:line="240" w:lineRule="auto"/>
+        <w:rPr>
+          <w:rFonts w:ascii="Times New Roman" w:hAnsi="Times New Roman"/>
+        </w:rPr>
+      </w:pPr>
+    </w:p>
+    <w:p>
+      <w:pPr>
+        <w:widowControl w:val="0"/>
+        <w:autoSpaceDE w:val="0"/>
+        <w:autoSpaceDN w:val="0"/>
+        <w:adjustRightInd w:val="0"/>
+        <w:spacing w:after="0" w:line="240" w:lineRule="auto"/>
+        <w:rPr>
+          <w:rFonts w:ascii="Times New Roman" w:hAnsi="Times New Roman"/>
+        </w:rPr>
+      </w:pPr>
+    </w:p>
+    <w:p>
+      <w:pPr>
+        <w:pStyle w:val="ListParagraph"/>
+        <w:widowControl w:val="0"/>
+        <w:numPr>
+          <w:ilvl w:val="4"/>
+          <w:numId w:val="6"/>
+        </w:numPr>
+        <w:autoSpaceDE w:val="0"/>
+        <w:autoSpaceDN w:val="0"/>
+        <w:adjustRightInd w:val="0"/>
+        <w:spacing w:after="0" w:line="240" w:lineRule="auto"/>
+        <w:rPr>
+          <w:rFonts w:ascii="Times New Roman" w:hAnsi="Times New Roman"/>
+          <w:b/>
+        </w:rPr>
+      </w:pPr>
+      <w:r>
+        <w:rPr>
+          <w:rFonts w:ascii="Times New Roman" w:hAnsi="Times New Roman"/>
+          <w:b/>
+        </w:rPr>
+        <w:lastRenderedPageBreak/>
+        <w:t>Event Handlers: Executable Quality_Now_Coaching: On Error</w:t>
+      </w:r>
+    </w:p>
+    <w:p>
+      <w:pPr>
+        <w:widowControl w:val="0"/>
+        <w:autoSpaceDE w:val="0"/>
+        <w:autoSpaceDN w:val="0"/>
+        <w:adjustRightInd w:val="0"/>
+        <w:spacing w:after="0" w:line="240" w:lineRule="auto"/>
+        <w:rPr>
+          <w:rFonts w:ascii="Times New Roman" w:hAnsi="Times New Roman"/>
+        </w:rPr>
+      </w:pPr>
+    </w:p>
+    <w:tbl>
+      <w:tblPr>
+        <w:tblStyle w:val="TableGrid"/>
+        <w:tblW w:w="0" w:type="auto"/>
+        <w:tblLook w:val="04A0" w:firstRow="1" w:lastRow="0" w:firstColumn="1" w:lastColumn="0" w:noHBand="0" w:noVBand="1"/>
+      </w:tblPr>
+      <w:tblGrid>
+        <w:gridCol w:w="9350"/>
+      </w:tblGrid>
       <w:tr>
         <w:tc>
           <w:tcPr>
@@ -27451,10 +27683,10 @@
                 <w:noProof/>
               </w:rPr>
               <w:drawing>
-                <wp:inline distT="0" distB="0" distL="0" distR="0" wp14:anchorId="47E8BF62" wp14:editId="67287541">
-                  <wp:extent cx="4956048" cy="2743200"/>
-                  <wp:effectExtent l="0" t="0" r="0" b="0"/>
-                  <wp:docPr id="157" name="Picture 157"/>
+                <wp:inline distT="0" distB="0" distL="0" distR="0" wp14:anchorId="0BBEF3F1" wp14:editId="0B43F63F">
+                  <wp:extent cx="4645152" cy="1828800"/>
+                  <wp:effectExtent l="0" t="0" r="3175" b="0"/>
+                  <wp:docPr id="155" name="Picture 155"/>
                   <wp:cNvGraphicFramePr>
                     <a:graphicFrameLocks xmlns:a="http://schemas.openxmlformats.org/drawingml/2006/main" noChangeAspect="1"/>
                   </wp:cNvGraphicFramePr>
@@ -27474,7 +27706,7 @@
                         <pic:spPr>
                           <a:xfrm>
                             <a:off x="0" y="0"/>
-                            <a:ext cx="4956048" cy="2743200"/>
+                            <a:ext cx="4645152" cy="1828800"/>
                           </a:xfrm>
                           <a:prstGeom prst="rect">
                             <a:avLst/>
@@ -27528,12 +27760,11 @@
               <w:rPr>
                 <w:noProof/>
               </w:rPr>
-              <w:lastRenderedPageBreak/>
               <w:drawing>
-                <wp:inline distT="0" distB="0" distL="0" distR="0" wp14:anchorId="61AEED84" wp14:editId="7BAF47B6">
-                  <wp:extent cx="2532888" cy="1371600"/>
-                  <wp:effectExtent l="0" t="0" r="1270" b="0"/>
-                  <wp:docPr id="158" name="Picture 158"/>
+                <wp:inline distT="0" distB="0" distL="0" distR="0" wp14:anchorId="2E93B522" wp14:editId="782B35BB">
+                  <wp:extent cx="5065776" cy="1828800"/>
+                  <wp:effectExtent l="0" t="0" r="1905" b="0"/>
+                  <wp:docPr id="156" name="Picture 156"/>
                   <wp:cNvGraphicFramePr>
                     <a:graphicFrameLocks xmlns:a="http://schemas.openxmlformats.org/drawingml/2006/main" noChangeAspect="1"/>
                   </wp:cNvGraphicFramePr>
@@ -27553,6 +27784,163 @@
                         <pic:spPr>
                           <a:xfrm>
                             <a:off x="0" y="0"/>
+                            <a:ext cx="5065776" cy="1828800"/>
+                          </a:xfrm>
+                          <a:prstGeom prst="rect">
+                            <a:avLst/>
+                          </a:prstGeom>
+                        </pic:spPr>
+                      </pic:pic>
+                    </a:graphicData>
+                  </a:graphic>
+                </wp:inline>
+              </w:drawing>
+            </w:r>
+          </w:p>
+        </w:tc>
+      </w:tr>
+      <w:tr>
+        <w:tc>
+          <w:tcPr>
+            <w:tcW w:w="9350" w:type="dxa"/>
+          </w:tcPr>
+          <w:p>
+            <w:pPr>
+              <w:widowControl w:val="0"/>
+              <w:autoSpaceDE w:val="0"/>
+              <w:autoSpaceDN w:val="0"/>
+              <w:adjustRightInd w:val="0"/>
+              <w:spacing w:after="0" w:line="240" w:lineRule="auto"/>
+              <w:rPr>
+                <w:rFonts w:ascii="Times New Roman" w:hAnsi="Times New Roman"/>
+              </w:rPr>
+            </w:pPr>
+          </w:p>
+        </w:tc>
+      </w:tr>
+      <w:tr>
+        <w:tc>
+          <w:tcPr>
+            <w:tcW w:w="9350" w:type="dxa"/>
+          </w:tcPr>
+          <w:p>
+            <w:pPr>
+              <w:widowControl w:val="0"/>
+              <w:autoSpaceDE w:val="0"/>
+              <w:autoSpaceDN w:val="0"/>
+              <w:adjustRightInd w:val="0"/>
+              <w:spacing w:after="0" w:line="240" w:lineRule="auto"/>
+              <w:rPr>
+                <w:rFonts w:ascii="Times New Roman" w:hAnsi="Times New Roman"/>
+              </w:rPr>
+            </w:pPr>
+            <w:r>
+              <w:rPr>
+                <w:noProof/>
+              </w:rPr>
+              <w:drawing>
+                <wp:inline distT="0" distB="0" distL="0" distR="0" wp14:anchorId="47E8BF62" wp14:editId="67287541">
+                  <wp:extent cx="4956048" cy="2743200"/>
+                  <wp:effectExtent l="0" t="0" r="0" b="0"/>
+                  <wp:docPr id="157" name="Picture 157"/>
+                  <wp:cNvGraphicFramePr>
+                    <a:graphicFrameLocks xmlns:a="http://schemas.openxmlformats.org/drawingml/2006/main" noChangeAspect="1"/>
+                  </wp:cNvGraphicFramePr>
+                  <a:graphic xmlns:a="http://schemas.openxmlformats.org/drawingml/2006/main">
+                    <a:graphicData uri="http://schemas.openxmlformats.org/drawingml/2006/picture">
+                      <pic:pic xmlns:pic="http://schemas.openxmlformats.org/drawingml/2006/picture">
+                        <pic:nvPicPr>
+                          <pic:cNvPr id="1" name=""/>
+                          <pic:cNvPicPr/>
+                        </pic:nvPicPr>
+                        <pic:blipFill>
+                          <a:blip r:embed="rId56"/>
+                          <a:stretch>
+                            <a:fillRect/>
+                          </a:stretch>
+                        </pic:blipFill>
+                        <pic:spPr>
+                          <a:xfrm>
+                            <a:off x="0" y="0"/>
+                            <a:ext cx="4956048" cy="2743200"/>
+                          </a:xfrm>
+                          <a:prstGeom prst="rect">
+                            <a:avLst/>
+                          </a:prstGeom>
+                        </pic:spPr>
+                      </pic:pic>
+                    </a:graphicData>
+                  </a:graphic>
+                </wp:inline>
+              </w:drawing>
+            </w:r>
+          </w:p>
+        </w:tc>
+      </w:tr>
+      <w:tr>
+        <w:tc>
+          <w:tcPr>
+            <w:tcW w:w="9350" w:type="dxa"/>
+          </w:tcPr>
+          <w:p>
+            <w:pPr>
+              <w:widowControl w:val="0"/>
+              <w:autoSpaceDE w:val="0"/>
+              <w:autoSpaceDN w:val="0"/>
+              <w:adjustRightInd w:val="0"/>
+              <w:spacing w:after="0" w:line="240" w:lineRule="auto"/>
+              <w:rPr>
+                <w:rFonts w:ascii="Times New Roman" w:hAnsi="Times New Roman"/>
+              </w:rPr>
+            </w:pPr>
+          </w:p>
+        </w:tc>
+      </w:tr>
+      <w:tr>
+        <w:tc>
+          <w:tcPr>
+            <w:tcW w:w="9350" w:type="dxa"/>
+          </w:tcPr>
+          <w:p>
+            <w:pPr>
+              <w:widowControl w:val="0"/>
+              <w:autoSpaceDE w:val="0"/>
+              <w:autoSpaceDN w:val="0"/>
+              <w:adjustRightInd w:val="0"/>
+              <w:spacing w:after="0" w:line="240" w:lineRule="auto"/>
+              <w:rPr>
+                <w:rFonts w:ascii="Times New Roman" w:hAnsi="Times New Roman"/>
+              </w:rPr>
+            </w:pPr>
+            <w:r>
+              <w:rPr>
+                <w:noProof/>
+              </w:rPr>
+              <w:lastRenderedPageBreak/>
+              <w:drawing>
+                <wp:inline distT="0" distB="0" distL="0" distR="0" wp14:anchorId="61AEED84" wp14:editId="7BAF47B6">
+                  <wp:extent cx="2532888" cy="1371600"/>
+                  <wp:effectExtent l="0" t="0" r="1270" b="0"/>
+                  <wp:docPr id="158" name="Picture 158"/>
+                  <wp:cNvGraphicFramePr>
+                    <a:graphicFrameLocks xmlns:a="http://schemas.openxmlformats.org/drawingml/2006/main" noChangeAspect="1"/>
+                  </wp:cNvGraphicFramePr>
+                  <a:graphic xmlns:a="http://schemas.openxmlformats.org/drawingml/2006/main">
+                    <a:graphicData uri="http://schemas.openxmlformats.org/drawingml/2006/picture">
+                      <pic:pic xmlns:pic="http://schemas.openxmlformats.org/drawingml/2006/picture">
+                        <pic:nvPicPr>
+                          <pic:cNvPr id="1" name=""/>
+                          <pic:cNvPicPr/>
+                        </pic:nvPicPr>
+                        <pic:blipFill>
+                          <a:blip r:embed="rId57"/>
+                          <a:stretch>
+                            <a:fillRect/>
+                          </a:stretch>
+                        </pic:blipFill>
+                        <pic:spPr>
+                          <a:xfrm>
+                            <a:off x="0" y="0"/>
                             <a:ext cx="2532888" cy="1371600"/>
                           </a:xfrm>
                           <a:prstGeom prst="rect">
@@ -27844,7 +28232,7 @@
           <w:szCs w:val="22"/>
         </w:rPr>
       </w:pPr>
-      <w:bookmarkStart w:id="40" w:name="_Toc4511521"/>
+      <w:bookmarkStart w:id="97" w:name="_Toc4511521"/>
       <w:proofErr w:type="spellStart"/>
       <w:r>
         <w:rPr>
@@ -27874,7 +28262,7 @@
         </w:rPr>
         <w:t>(s)</w:t>
       </w:r>
-      <w:bookmarkEnd w:id="40"/>
+      <w:bookmarkEnd w:id="97"/>
     </w:p>
     <w:tbl>
       <w:tblPr>
@@ -27901,7 +28289,7 @@
                 <w:rFonts w:ascii="Times New Roman" w:hAnsi="Times New Roman"/>
               </w:rPr>
             </w:pPr>
-            <w:hyperlink r:id="rId56" w:history="1">
+            <w:hyperlink r:id="rId58" w:history="1">
               <w:r>
                 <w:rPr>
                   <w:rStyle w:val="Hyperlink"/>
@@ -27931,7 +28319,7 @@
                 <w:rFonts w:ascii="Times New Roman" w:hAnsi="Times New Roman"/>
               </w:rPr>
             </w:pPr>
-            <w:hyperlink r:id="rId57" w:history="1">
+            <w:hyperlink r:id="rId59" w:history="1">
               <w:r>
                 <w:rPr>
                   <w:rStyle w:val="Hyperlink"/>
@@ -27961,7 +28349,7 @@
                 <w:rFonts w:ascii="Times New Roman" w:hAnsi="Times New Roman"/>
               </w:rPr>
             </w:pPr>
-            <w:hyperlink r:id="rId58" w:history="1">
+            <w:hyperlink r:id="rId60" w:history="1">
               <w:r>
                 <w:rPr>
                   <w:rStyle w:val="Hyperlink"/>
@@ -28033,7 +28421,7 @@
           <w:szCs w:val="22"/>
         </w:rPr>
       </w:pPr>
-      <w:bookmarkStart w:id="41" w:name="_Toc4511522"/>
+      <w:bookmarkStart w:id="98" w:name="_Toc4511522"/>
       <w:r>
         <w:rPr>
           <w:rFonts w:ascii="Times New Roman" w:hAnsi="Times New Roman" w:cs="Times New Roman"/>
@@ -28043,7 +28431,7 @@
         </w:rPr>
         <w:t>SQL agent job</w:t>
       </w:r>
-      <w:bookmarkEnd w:id="41"/>
+      <w:bookmarkEnd w:id="98"/>
     </w:p>
     <w:p>
       <w:pPr>
@@ -28144,7 +28532,7 @@
         </w:rPr>
         <w:t xml:space="preserve">Production Package: </w:t>
       </w:r>
-      <w:hyperlink r:id="rId59" w:history="1">
+      <w:hyperlink r:id="rId61" w:history="1">
         <w:r>
           <w:rPr>
             <w:rStyle w:val="Hyperlink"/>
@@ -28995,7 +29383,7 @@
       </w:pPr>
     </w:p>
     <w:sectPr>
-      <w:footerReference w:type="default" r:id="rId60"/>
+      <w:footerReference w:type="default" r:id="rId62"/>
       <w:pgSz w:w="12240" w:h="15840"/>
       <w:pgMar w:top="1440" w:right="1440" w:bottom="1440" w:left="1440" w:header="720" w:footer="720" w:gutter="0"/>
       <w:cols w:space="720"/>
@@ -29184,7 +29572,7 @@
         <w:noProof/>
         <w:sz w:val="18"/>
       </w:rPr>
-      <w:t>7/10/19</w:t>
+      <w:t>8/7/19</w:t>
     </w:r>
     <w:r>
       <w:rPr>
@@ -29268,7 +29656,7 @@
         <w:noProof/>
         <w:sz w:val="18"/>
       </w:rPr>
-      <w:t>13</w:t>
+      <w:t>27</w:t>
     </w:r>
     <w:r>
       <w:rPr>
@@ -30151,6 +30539,14 @@
   </w:num>
   <w:numIdMacAtCleanup w:val="9"/>
 </w:numbering>
+</file>
+
+<file path=word/people.xml><?xml version="1.0" encoding="utf-8"?>
+<w15:people xmlns:wpc="http://schemas.microsoft.com/office/word/2010/wordprocessingCanvas" xmlns:mc="http://schemas.openxmlformats.org/markup-compatibility/2006" xmlns:o="urn:schemas-microsoft-com:office:office" xmlns:r="http://schemas.openxmlformats.org/officeDocument/2006/relationships" xmlns:m="http://schemas.openxmlformats.org/officeDocument/2006/math" xmlns:v="urn:schemas-microsoft-com:vml" xmlns:wp14="http://schemas.microsoft.com/office/word/2010/wordprocessingDrawing" xmlns:wp="http://schemas.openxmlformats.org/drawingml/2006/wordprocessingDrawing" xmlns:w10="urn:schemas-microsoft-com:office:word" xmlns:w="http://schemas.openxmlformats.org/wordprocessingml/2006/main" xmlns:w14="http://schemas.microsoft.com/office/word/2010/wordml" xmlns:w15="http://schemas.microsoft.com/office/word/2012/wordml" xmlns:wpg="http://schemas.microsoft.com/office/word/2010/wordprocessingGroup" xmlns:wpi="http://schemas.microsoft.com/office/word/2010/wordprocessingInk" xmlns:wne="http://schemas.microsoft.com/office/word/2006/wordml" xmlns:wps="http://schemas.microsoft.com/office/word/2010/wordprocessingShape" mc:Ignorable="w14 w15 wp14">
+  <w15:person w15:author="Palacherla, Susmitha C (NONUS)">
+    <w15:presenceInfo w15:providerId="AD" w15:userId="S-1-5-21-560238246-503670158-341402209-633624"/>
+  </w15:person>
+</w15:people>
 </file>
 
 <file path=word/styles.xml><?xml version="1.0" encoding="utf-8"?>
@@ -31551,7 +31947,7 @@
 </file>
 
 <file path=customXml/itemProps1.xml><?xml version="1.0" encoding="utf-8"?>
-<ds:datastoreItem xmlns:ds="http://schemas.openxmlformats.org/officeDocument/2006/customXml" ds:itemID="{358DFF61-FCB9-4F2B-A8B2-7D076523F9CF}">
+<ds:datastoreItem xmlns:ds="http://schemas.openxmlformats.org/officeDocument/2006/customXml" ds:itemID="{2B2E99F6-58B7-42CD-82E7-F60C01D73BA1}">
   <ds:schemaRefs>
     <ds:schemaRef ds:uri="http://schemas.openxmlformats.org/officeDocument/2006/bibliography"/>
   </ds:schemaRefs>

</xml_diff>